<commit_message>
Added DNS Records in Links Doc
</commit_message>
<xml_diff>
--- a/7 Computer Networks/Networking Devcies.docx
+++ b/7 Computer Networks/Networking Devcies.docx
@@ -15,17 +15,25 @@
         <mc:AlternateContent>
           <mc:Choice Requires="wps">
             <w:drawing>
-              <wp:anchor distT="0" distB="0" distL="114300" distR="114300" simplePos="0" relativeHeight="251659264" behindDoc="0" locked="0" layoutInCell="1" allowOverlap="1" wp14:anchorId="10C6C5D3" wp14:editId="608EDF9F">
+              <wp:anchor distT="0" distB="0" distL="114300" distR="114300" simplePos="0" relativeHeight="251659264" behindDoc="0" locked="0" layoutInCell="1" allowOverlap="1" wp14:anchorId="10C6C5D3" wp14:editId="48F0930D">
                 <wp:simplePos x="0" y="0"/>
                 <wp:positionH relativeFrom="column">
-                  <wp:posOffset>1460500</wp:posOffset>
+                  <wp:posOffset>1384300</wp:posOffset>
                 </wp:positionH>
                 <wp:positionV relativeFrom="paragraph">
                   <wp:posOffset>0</wp:posOffset>
                 </wp:positionV>
                 <wp:extent cx="1828800" cy="1828800"/>
-                <wp:effectExtent l="0" t="0" r="0" b="0"/>
-                <wp:wrapSquare wrapText="bothSides"/>
+                <wp:effectExtent l="0" t="0" r="0" b="2540"/>
+                <wp:wrapThrough wrapText="bothSides">
+                  <wp:wrapPolygon edited="0">
+                    <wp:start x="213" y="0"/>
+                    <wp:lineTo x="213" y="21163"/>
+                    <wp:lineTo x="21274" y="21163"/>
+                    <wp:lineTo x="21274" y="0"/>
+                    <wp:lineTo x="213" y="0"/>
+                  </wp:wrapPolygon>
+                </wp:wrapThrough>
                 <wp:docPr id="1272567694" name="Text Box 1"/>
                 <wp:cNvGraphicFramePr/>
                 <a:graphic xmlns:a="http://schemas.openxmlformats.org/drawingml/2006/main">
@@ -139,8 +147,7 @@
                 <v:stroke joinstyle="miter"/>
                 <v:path gradientshapeok="t" o:connecttype="rect"/>
               </v:shapetype>
-              <v:shape id="Text Box 1" o:spid="_x0000_s1026" type="#_x0000_t202" style="position:absolute;margin-left:115pt;margin-top:0;width:2in;height:2in;z-index:251659264;visibility:visible;mso-wrap-style:none;mso-wrap-distance-left:9pt;mso-wrap-distance-top:0;mso-wrap-distance-right:9pt;mso-wrap-distance-bottom:0;mso-position-horizontal:absolute;mso-position-horizontal-relative:text;mso-position-vertical:absolute;mso-position-vertical-relative:text;v-text-anchor:top" o:gfxdata="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" filled="f" stroked="f">
-                <v:fill o:detectmouseclick="t"/>
+              <v:shape id="Text Box 1" o:spid="_x0000_s1026" type="#_x0000_t202" style="position:absolute;margin-left:109pt;margin-top:0;width:2in;height:2in;z-index:251659264;visibility:visible;mso-wrap-style:none;mso-wrap-distance-left:9pt;mso-wrap-distance-top:0;mso-wrap-distance-right:9pt;mso-wrap-distance-bottom:0;mso-position-horizontal:absolute;mso-position-horizontal-relative:text;mso-position-vertical:absolute;mso-position-vertical-relative:text;v-text-anchor:top" o:gfxdata="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" filled="f" stroked="f">
                 <v:textbox style="mso-fit-shape-to-text:t">
                   <w:txbxContent>
                     <w:p>
@@ -217,7 +224,7 @@
                     </w:p>
                   </w:txbxContent>
                 </v:textbox>
-                <w10:wrap type="square"/>
+                <w10:wrap type="through"/>
               </v:shape>
             </w:pict>
           </mc:Fallback>
@@ -236,24 +243,6 @@
     <w:p>
       <w:pPr>
         <w:pStyle w:val="ListParagraph"/>
-        <w:ind w:left="360"/>
-        <w:rPr>
-          <w:lang w:val="en-US"/>
-        </w:rPr>
-      </w:pPr>
-    </w:p>
-    <w:p>
-      <w:pPr>
-        <w:pStyle w:val="ListParagraph"/>
-        <w:ind w:left="360"/>
-        <w:rPr>
-          <w:lang w:val="en-US"/>
-        </w:rPr>
-      </w:pPr>
-    </w:p>
-    <w:p>
-      <w:pPr>
-        <w:pStyle w:val="ListParagraph"/>
         <w:numPr>
           <w:ilvl w:val="0"/>
           <w:numId w:val="2"/>
@@ -392,7 +381,6 @@
           <w:lang w:val="en-US"/>
         </w:rPr>
       </w:pPr>
-      <w:proofErr w:type="gramStart"/>
       <w:r>
         <w:rPr>
           <w:rFonts w:ascii="Georgia" w:hAnsi="Georgia"/>
@@ -423,19 +411,7 @@
           <w:szCs w:val="32"/>
           <w:lang w:val="en-US"/>
         </w:rPr>
-        <w:t>:</w:t>
-      </w:r>
-      <w:proofErr w:type="gramEnd"/>
-      <w:r>
-        <w:rPr>
-          <w:rFonts w:ascii="Georgia" w:hAnsi="Georgia"/>
-          <w:b/>
-          <w:bCs/>
-          <w:sz w:val="32"/>
-          <w:szCs w:val="32"/>
-          <w:lang w:val="en-US"/>
-        </w:rPr>
-        <w:t>-</w:t>
+        <w:t>:-</w:t>
       </w:r>
     </w:p>
     <w:p>
@@ -456,11 +432,22 @@
       <w:r>
         <w:rPr>
           <w:rFonts w:ascii="Times New Roman" w:hAnsi="Times New Roman" w:cs="Times New Roman"/>
+          <w:b/>
+          <w:bCs/>
           <w:sz w:val="28"/>
           <w:szCs w:val="28"/>
           <w:lang w:val="en-US"/>
         </w:rPr>
-        <w:t>LAN device</w:t>
+        <w:t>LAN</w:t>
+      </w:r>
+      <w:r>
+        <w:rPr>
+          <w:rFonts w:ascii="Times New Roman" w:hAnsi="Times New Roman" w:cs="Times New Roman"/>
+          <w:sz w:val="28"/>
+          <w:szCs w:val="28"/>
+          <w:lang w:val="en-US"/>
+        </w:rPr>
+        <w:t xml:space="preserve"> device</w:t>
       </w:r>
     </w:p>
     <w:p>
@@ -485,7 +472,47 @@
           <w:szCs w:val="28"/>
           <w:lang w:val="en-US"/>
         </w:rPr>
-        <w:t>Works on Layer- 1(Physical Layer)</w:t>
+        <w:t xml:space="preserve">Works on </w:t>
+      </w:r>
+      <w:r>
+        <w:rPr>
+          <w:rFonts w:ascii="Times New Roman" w:hAnsi="Times New Roman" w:cs="Times New Roman"/>
+          <w:b/>
+          <w:bCs/>
+          <w:sz w:val="28"/>
+          <w:szCs w:val="28"/>
+          <w:lang w:val="en-US"/>
+        </w:rPr>
+        <w:t>Layer- 1</w:t>
+      </w:r>
+      <w:r>
+        <w:rPr>
+          <w:rFonts w:ascii="Times New Roman" w:hAnsi="Times New Roman" w:cs="Times New Roman"/>
+          <w:sz w:val="28"/>
+          <w:szCs w:val="28"/>
+          <w:lang w:val="en-US"/>
+        </w:rPr>
+        <w:t>(</w:t>
+      </w:r>
+      <w:r>
+        <w:rPr>
+          <w:rFonts w:ascii="Times New Roman" w:hAnsi="Times New Roman" w:cs="Times New Roman"/>
+          <w:b/>
+          <w:bCs/>
+          <w:sz w:val="28"/>
+          <w:szCs w:val="28"/>
+          <w:lang w:val="en-US"/>
+        </w:rPr>
+        <w:t>Physical Layer</w:t>
+      </w:r>
+      <w:r>
+        <w:rPr>
+          <w:rFonts w:ascii="Times New Roman" w:hAnsi="Times New Roman" w:cs="Times New Roman"/>
+          <w:sz w:val="28"/>
+          <w:szCs w:val="28"/>
+          <w:lang w:val="en-US"/>
+        </w:rPr>
+        <w:t>)</w:t>
       </w:r>
     </w:p>
     <w:p>
@@ -498,6 +525,8 @@
         <w:ind w:left="540" w:hanging="270"/>
         <w:rPr>
           <w:rFonts w:ascii="Times New Roman" w:hAnsi="Times New Roman" w:cs="Times New Roman"/>
+          <w:b/>
+          <w:bCs/>
           <w:sz w:val="28"/>
           <w:szCs w:val="28"/>
           <w:lang w:val="en-US"/>
@@ -506,6 +535,8 @@
       <w:r>
         <w:rPr>
           <w:rFonts w:ascii="Times New Roman" w:hAnsi="Times New Roman" w:cs="Times New Roman"/>
+          <w:b/>
+          <w:bCs/>
           <w:sz w:val="28"/>
           <w:szCs w:val="28"/>
           <w:lang w:val="en-US"/>
@@ -531,11 +562,22 @@
       <w:r>
         <w:rPr>
           <w:rFonts w:ascii="Times New Roman" w:hAnsi="Times New Roman" w:cs="Times New Roman"/>
+          <w:b/>
+          <w:bCs/>
           <w:sz w:val="28"/>
           <w:szCs w:val="28"/>
           <w:lang w:val="en-US"/>
         </w:rPr>
-        <w:t>Electrical or binary signals can be sent by hub</w:t>
+        <w:t>Electrical or binary signals</w:t>
+      </w:r>
+      <w:r>
+        <w:rPr>
+          <w:rFonts w:ascii="Times New Roman" w:hAnsi="Times New Roman" w:cs="Times New Roman"/>
+          <w:sz w:val="28"/>
+          <w:szCs w:val="28"/>
+          <w:lang w:val="en-US"/>
+        </w:rPr>
+        <w:t xml:space="preserve"> can be sent by hub</w:t>
       </w:r>
     </w:p>
     <w:p>
@@ -556,11 +598,22 @@
       <w:r>
         <w:rPr>
           <w:rFonts w:ascii="Times New Roman" w:hAnsi="Times New Roman" w:cs="Times New Roman"/>
+          <w:b/>
+          <w:bCs/>
           <w:sz w:val="28"/>
           <w:szCs w:val="28"/>
           <w:lang w:val="en-US"/>
         </w:rPr>
-        <w:t>Doesn’t store MAC addresses</w:t>
+        <w:t>Doesn’t store MAC</w:t>
+      </w:r>
+      <w:r>
+        <w:rPr>
+          <w:rFonts w:ascii="Times New Roman" w:hAnsi="Times New Roman" w:cs="Times New Roman"/>
+          <w:sz w:val="28"/>
+          <w:szCs w:val="28"/>
+          <w:lang w:val="en-US"/>
+        </w:rPr>
+        <w:t xml:space="preserve"> addresses</w:t>
       </w:r>
     </w:p>
     <w:p>
@@ -581,11 +634,22 @@
       <w:r>
         <w:rPr>
           <w:rFonts w:ascii="Times New Roman" w:hAnsi="Times New Roman" w:cs="Times New Roman"/>
+          <w:b/>
+          <w:bCs/>
           <w:sz w:val="28"/>
           <w:szCs w:val="28"/>
           <w:lang w:val="en-US"/>
         </w:rPr>
-        <w:t>Half duplex (only one can send packet at once)</w:t>
+        <w:t>Half duplex</w:t>
+      </w:r>
+      <w:r>
+        <w:rPr>
+          <w:rFonts w:ascii="Times New Roman" w:hAnsi="Times New Roman" w:cs="Times New Roman"/>
+          <w:sz w:val="28"/>
+          <w:szCs w:val="28"/>
+          <w:lang w:val="en-US"/>
+        </w:rPr>
+        <w:t xml:space="preserve"> (only one can send packet at once)</w:t>
       </w:r>
     </w:p>
     <w:p>
@@ -598,16 +662,24 @@
         <w:ind w:left="540" w:hanging="270"/>
         <w:rPr>
           <w:rFonts w:ascii="Times New Roman" w:hAnsi="Times New Roman" w:cs="Times New Roman"/>
+          <w:b/>
+          <w:bCs/>
+          <w:color w:val="EE0000"/>
           <w:sz w:val="28"/>
           <w:szCs w:val="28"/>
-          <w:lang w:val="en-US"/>
-        </w:rPr>
-      </w:pPr>
-      <w:r>
-        <w:rPr>
-          <w:rFonts w:ascii="Times New Roman" w:hAnsi="Times New Roman" w:cs="Times New Roman"/>
+          <w:u w:val="single"/>
+          <w:lang w:val="en-US"/>
+        </w:rPr>
+      </w:pPr>
+      <w:r>
+        <w:rPr>
+          <w:rFonts w:ascii="Times New Roman" w:hAnsi="Times New Roman" w:cs="Times New Roman"/>
+          <w:b/>
+          <w:bCs/>
+          <w:color w:val="EE0000"/>
           <w:sz w:val="28"/>
           <w:szCs w:val="28"/>
+          <w:u w:val="single"/>
           <w:lang w:val="en-US"/>
         </w:rPr>
         <w:t xml:space="preserve">Single collision domain </w:t>
@@ -627,7 +699,6 @@
           <w:lang w:val="en-US"/>
         </w:rPr>
       </w:pPr>
-      <w:proofErr w:type="gramStart"/>
       <w:r>
         <w:rPr>
           <w:rFonts w:ascii="Georgia" w:hAnsi="Georgia"/>
@@ -643,16 +714,7 @@
           <w:szCs w:val="28"/>
           <w:lang w:val="en-US"/>
         </w:rPr>
-        <w:t xml:space="preserve"> :</w:t>
-      </w:r>
-      <w:proofErr w:type="gramEnd"/>
-      <w:r>
-        <w:rPr>
-          <w:sz w:val="28"/>
-          <w:szCs w:val="28"/>
-          <w:lang w:val="en-US"/>
-        </w:rPr>
-        <w:t xml:space="preserve"> </w:t>
+        <w:t xml:space="preserve"> : </w:t>
       </w:r>
     </w:p>
     <w:p>
@@ -672,13 +734,14 @@
       <w:r>
         <w:rPr>
           <w:rFonts w:ascii="Times New Roman" w:hAnsi="Times New Roman" w:cs="Times New Roman"/>
+          <w:b/>
+          <w:bCs/>
           <w:sz w:val="28"/>
           <w:szCs w:val="28"/>
           <w:lang w:val="en-US"/>
         </w:rPr>
-        <w:t xml:space="preserve">Active </w:t>
-      </w:r>
-      <w:proofErr w:type="gramStart"/>
+        <w:t>Active hub</w:t>
+      </w:r>
       <w:r>
         <w:rPr>
           <w:rFonts w:ascii="Times New Roman" w:hAnsi="Times New Roman" w:cs="Times New Roman"/>
@@ -686,9 +749,8 @@
           <w:szCs w:val="28"/>
           <w:lang w:val="en-US"/>
         </w:rPr>
-        <w:t>hub :</w:t>
-      </w:r>
-      <w:proofErr w:type="gramEnd"/>
+        <w:t xml:space="preserve"> :- acts as a repeater(amplif</w:t>
+      </w:r>
       <w:r>
         <w:rPr>
           <w:rFonts w:ascii="Times New Roman" w:hAnsi="Times New Roman" w:cs="Times New Roman"/>
@@ -696,9 +758,8 @@
           <w:szCs w:val="28"/>
           <w:lang w:val="en-US"/>
         </w:rPr>
-        <w:t xml:space="preserve">- acts as a </w:t>
-      </w:r>
-      <w:proofErr w:type="gramStart"/>
+        <w:t>y</w:t>
+      </w:r>
       <w:r>
         <w:rPr>
           <w:rFonts w:ascii="Times New Roman" w:hAnsi="Times New Roman" w:cs="Times New Roman"/>
@@ -706,9 +767,8 @@
           <w:szCs w:val="28"/>
           <w:lang w:val="en-US"/>
         </w:rPr>
-        <w:t>repeater(</w:t>
-      </w:r>
-      <w:proofErr w:type="gramEnd"/>
+        <w:t xml:space="preserve"> </w:t>
+      </w:r>
       <w:r>
         <w:rPr>
           <w:rFonts w:ascii="Times New Roman" w:hAnsi="Times New Roman" w:cs="Times New Roman"/>
@@ -716,7 +776,7 @@
           <w:szCs w:val="28"/>
           <w:lang w:val="en-US"/>
         </w:rPr>
-        <w:t>amplif</w:t>
+        <w:t xml:space="preserve">analog </w:t>
       </w:r>
       <w:r>
         <w:rPr>
@@ -725,7 +785,7 @@
           <w:szCs w:val="28"/>
           <w:lang w:val="en-US"/>
         </w:rPr>
-        <w:t>y</w:t>
+        <w:t>signal</w:t>
       </w:r>
       <w:r>
         <w:rPr>
@@ -734,7 +794,7 @@
           <w:szCs w:val="28"/>
           <w:lang w:val="en-US"/>
         </w:rPr>
-        <w:t xml:space="preserve"> </w:t>
+        <w:t>s or regenerate binary signals</w:t>
       </w:r>
       <w:r>
         <w:rPr>
@@ -743,54 +803,7 @@
           <w:szCs w:val="28"/>
           <w:lang w:val="en-US"/>
         </w:rPr>
-        <w:t xml:space="preserve">analog </w:t>
-      </w:r>
-      <w:r>
-        <w:rPr>
-          <w:rFonts w:ascii="Times New Roman" w:hAnsi="Times New Roman" w:cs="Times New Roman"/>
-          <w:sz w:val="28"/>
-          <w:szCs w:val="28"/>
-          <w:lang w:val="en-US"/>
-        </w:rPr>
-        <w:t>signal</w:t>
-      </w:r>
-      <w:r>
-        <w:rPr>
-          <w:rFonts w:ascii="Times New Roman" w:hAnsi="Times New Roman" w:cs="Times New Roman"/>
-          <w:sz w:val="28"/>
-          <w:szCs w:val="28"/>
-          <w:lang w:val="en-US"/>
-        </w:rPr>
-        <w:t>s or regenerate binary signals</w:t>
-      </w:r>
-      <w:r>
-        <w:rPr>
-          <w:rFonts w:ascii="Times New Roman" w:hAnsi="Times New Roman" w:cs="Times New Roman"/>
-          <w:sz w:val="28"/>
-          <w:szCs w:val="28"/>
-          <w:lang w:val="en-US"/>
-        </w:rPr>
-        <w:t xml:space="preserve">), and </w:t>
-      </w:r>
-      <w:proofErr w:type="gramStart"/>
-      <w:r>
-        <w:rPr>
-          <w:rFonts w:ascii="Times New Roman" w:hAnsi="Times New Roman" w:cs="Times New Roman"/>
-          <w:sz w:val="28"/>
-          <w:szCs w:val="28"/>
-          <w:lang w:val="en-US"/>
-        </w:rPr>
-        <w:t>It</w:t>
-      </w:r>
-      <w:proofErr w:type="gramEnd"/>
-      <w:r>
-        <w:rPr>
-          <w:rFonts w:ascii="Times New Roman" w:hAnsi="Times New Roman" w:cs="Times New Roman"/>
-          <w:sz w:val="28"/>
-          <w:szCs w:val="28"/>
-          <w:lang w:val="en-US"/>
-        </w:rPr>
-        <w:t xml:space="preserve"> needs electricity</w:t>
+        <w:t>), and It needs electricity</w:t>
       </w:r>
     </w:p>
     <w:p>
@@ -810,13 +823,14 @@
       <w:r>
         <w:rPr>
           <w:rFonts w:ascii="Times New Roman" w:hAnsi="Times New Roman" w:cs="Times New Roman"/>
+          <w:b/>
+          <w:bCs/>
           <w:sz w:val="28"/>
           <w:szCs w:val="28"/>
           <w:lang w:val="en-US"/>
         </w:rPr>
-        <w:t xml:space="preserve">Passive </w:t>
-      </w:r>
-      <w:proofErr w:type="gramStart"/>
+        <w:t>Passive hub</w:t>
+      </w:r>
       <w:r>
         <w:rPr>
           <w:rFonts w:ascii="Times New Roman" w:hAnsi="Times New Roman" w:cs="Times New Roman"/>
@@ -824,17 +838,7 @@
           <w:szCs w:val="28"/>
           <w:lang w:val="en-US"/>
         </w:rPr>
-        <w:t>hub :</w:t>
-      </w:r>
-      <w:proofErr w:type="gramEnd"/>
-      <w:r>
-        <w:rPr>
-          <w:rFonts w:ascii="Times New Roman" w:hAnsi="Times New Roman" w:cs="Times New Roman"/>
-          <w:sz w:val="28"/>
-          <w:szCs w:val="28"/>
-          <w:lang w:val="en-US"/>
-        </w:rPr>
-        <w:t xml:space="preserve">- Only propagates the signal </w:t>
+        <w:t xml:space="preserve"> :- Only propagates the signal </w:t>
       </w:r>
     </w:p>
     <w:p>
@@ -857,16 +861,16 @@
           <w:lang w:val="en-US"/>
         </w:rPr>
         <w:drawing>
-          <wp:anchor distT="0" distB="0" distL="114300" distR="114300" simplePos="0" relativeHeight="251660288" behindDoc="0" locked="0" layoutInCell="1" allowOverlap="1" wp14:anchorId="49F7FFBE" wp14:editId="1EE115BB">
+          <wp:anchor distT="0" distB="0" distL="114300" distR="114300" simplePos="0" relativeHeight="251660288" behindDoc="0" locked="0" layoutInCell="1" allowOverlap="1" wp14:anchorId="49F7FFBE" wp14:editId="449841E9">
             <wp:simplePos x="0" y="0"/>
             <wp:positionH relativeFrom="column">
-              <wp:posOffset>1403350</wp:posOffset>
+              <wp:posOffset>1111250</wp:posOffset>
             </wp:positionH>
             <wp:positionV relativeFrom="paragraph">
-              <wp:posOffset>114300</wp:posOffset>
+              <wp:posOffset>113665</wp:posOffset>
             </wp:positionV>
-            <wp:extent cx="3418840" cy="2493645"/>
-            <wp:effectExtent l="0" t="0" r="0" b="1905"/>
+            <wp:extent cx="4318000" cy="2793365"/>
+            <wp:effectExtent l="0" t="0" r="6350" b="6985"/>
             <wp:wrapSquare wrapText="bothSides"/>
             <wp:docPr id="642750016" name="Picture 1"/>
             <wp:cNvGraphicFramePr>
@@ -894,7 +898,7 @@
                   <pic:spPr>
                     <a:xfrm>
                       <a:off x="0" y="0"/>
-                      <a:ext cx="3418840" cy="2493645"/>
+                      <a:ext cx="4318000" cy="2793365"/>
                     </a:xfrm>
                     <a:prstGeom prst="rect">
                       <a:avLst/>
@@ -944,13 +948,13 @@
         <mc:AlternateContent>
           <mc:Choice Requires="wps">
             <w:drawing>
-              <wp:anchor distT="45720" distB="45720" distL="114300" distR="114300" simplePos="0" relativeHeight="251664384" behindDoc="0" locked="0" layoutInCell="1" allowOverlap="1" wp14:anchorId="50BA17F3" wp14:editId="68C3358F">
+              <wp:anchor distT="45720" distB="45720" distL="114300" distR="114300" simplePos="0" relativeHeight="251664384" behindDoc="0" locked="0" layoutInCell="1" allowOverlap="1" wp14:anchorId="50BA17F3" wp14:editId="7B63EC65">
                 <wp:simplePos x="0" y="0"/>
                 <wp:positionH relativeFrom="column">
-                  <wp:posOffset>1282700</wp:posOffset>
+                  <wp:posOffset>1162050</wp:posOffset>
                 </wp:positionH>
                 <wp:positionV relativeFrom="paragraph">
-                  <wp:posOffset>132080</wp:posOffset>
+                  <wp:posOffset>220980</wp:posOffset>
                 </wp:positionV>
                 <wp:extent cx="736600" cy="349250"/>
                 <wp:effectExtent l="0" t="0" r="25400" b="12700"/>
@@ -1023,7 +1027,7 @@
           </mc:Choice>
           <mc:Fallback>
             <w:pict>
-              <v:shape w14:anchorId="50BA17F3" id="Text Box 2" o:spid="_x0000_s1027" type="#_x0000_t202" style="position:absolute;left:0;text-align:left;margin-left:101pt;margin-top:10.4pt;width:58pt;height:27.5pt;z-index:251664384;visibility:visible;mso-wrap-style:square;mso-width-percent:0;mso-height-percent:0;mso-wrap-distance-left:9pt;mso-wrap-distance-top:3.6pt;mso-wrap-distance-right:9pt;mso-wrap-distance-bottom:3.6pt;mso-position-horizontal:absolute;mso-position-horizontal-relative:text;mso-position-vertical:absolute;mso-position-vertical-relative:text;mso-width-percent:0;mso-height-percent:0;mso-width-relative:margin;mso-height-relative:margin;v-text-anchor:top" o:gfxdata="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" fillcolor="white [3212]">
+              <v:shape w14:anchorId="50BA17F3" id="Text Box 2" o:spid="_x0000_s1027" type="#_x0000_t202" style="position:absolute;left:0;text-align:left;margin-left:91.5pt;margin-top:17.4pt;width:58pt;height:27.5pt;z-index:251664384;visibility:visible;mso-wrap-style:square;mso-width-percent:0;mso-height-percent:0;mso-wrap-distance-left:9pt;mso-wrap-distance-top:3.6pt;mso-wrap-distance-right:9pt;mso-wrap-distance-bottom:3.6pt;mso-position-horizontal:absolute;mso-position-horizontal-relative:text;mso-position-vertical:absolute;mso-position-vertical-relative:text;mso-width-percent:0;mso-height-percent:0;mso-width-relative:margin;mso-height-relative:margin;v-text-anchor:top" o:gfxdata="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" fillcolor="white [3212]">
                 <v:textbox>
                   <w:txbxContent>
                     <w:p>
@@ -1072,13 +1076,13 @@
         <mc:AlternateContent>
           <mc:Choice Requires="wps">
             <w:drawing>
-              <wp:anchor distT="45720" distB="45720" distL="114300" distR="114300" simplePos="0" relativeHeight="251666432" behindDoc="0" locked="0" layoutInCell="1" allowOverlap="1" wp14:anchorId="7E504835" wp14:editId="65D8168C">
+              <wp:anchor distT="45720" distB="45720" distL="114300" distR="114300" simplePos="0" relativeHeight="251666432" behindDoc="0" locked="0" layoutInCell="1" allowOverlap="1" wp14:anchorId="7E504835" wp14:editId="28B195C0">
                 <wp:simplePos x="0" y="0"/>
                 <wp:positionH relativeFrom="column">
-                  <wp:posOffset>2559050</wp:posOffset>
+                  <wp:posOffset>2622550</wp:posOffset>
                 </wp:positionH>
                 <wp:positionV relativeFrom="paragraph">
-                  <wp:posOffset>131445</wp:posOffset>
+                  <wp:posOffset>233045</wp:posOffset>
                 </wp:positionV>
                 <wp:extent cx="527050" cy="323850"/>
                 <wp:effectExtent l="0" t="0" r="25400" b="19050"/>
@@ -1151,7 +1155,7 @@
           </mc:Choice>
           <mc:Fallback>
             <w:pict>
-              <v:shape w14:anchorId="7E504835" id="_x0000_s1028" type="#_x0000_t202" style="position:absolute;left:0;text-align:left;margin-left:201.5pt;margin-top:10.35pt;width:41.5pt;height:25.5pt;z-index:251666432;visibility:visible;mso-wrap-style:square;mso-width-percent:0;mso-height-percent:0;mso-wrap-distance-left:9pt;mso-wrap-distance-top:3.6pt;mso-wrap-distance-right:9pt;mso-wrap-distance-bottom:3.6pt;mso-position-horizontal:absolute;mso-position-horizontal-relative:text;mso-position-vertical:absolute;mso-position-vertical-relative:text;mso-width-percent:0;mso-height-percent:0;mso-width-relative:margin;mso-height-relative:margin;v-text-anchor:top" o:gfxdata="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" fillcolor="white [3212]">
+              <v:shape w14:anchorId="7E504835" id="_x0000_s1028" type="#_x0000_t202" style="position:absolute;left:0;text-align:left;margin-left:206.5pt;margin-top:18.35pt;width:41.5pt;height:25.5pt;z-index:251666432;visibility:visible;mso-wrap-style:square;mso-width-percent:0;mso-height-percent:0;mso-wrap-distance-left:9pt;mso-wrap-distance-top:3.6pt;mso-wrap-distance-right:9pt;mso-wrap-distance-bottom:3.6pt;mso-position-horizontal:absolute;mso-position-horizontal-relative:text;mso-position-vertical:absolute;mso-position-vertical-relative:text;mso-width-percent:0;mso-height-percent:0;mso-width-relative:margin;mso-height-relative:margin;v-text-anchor:top" o:gfxdata="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" fillcolor="white [3212]">
                 <v:textbox>
                   <w:txbxContent>
                     <w:p>
@@ -1244,10 +1248,10 @@
         <mc:AlternateContent>
           <mc:Choice Requires="wps">
             <w:drawing>
-              <wp:anchor distT="45720" distB="45720" distL="114300" distR="114300" simplePos="0" relativeHeight="251662336" behindDoc="0" locked="0" layoutInCell="1" allowOverlap="1" wp14:anchorId="128B06E4" wp14:editId="31738B1E">
+              <wp:anchor distT="45720" distB="45720" distL="114300" distR="114300" simplePos="0" relativeHeight="251662336" behindDoc="0" locked="0" layoutInCell="1" allowOverlap="1" wp14:anchorId="128B06E4" wp14:editId="3BFB9AD1">
                 <wp:simplePos x="0" y="0"/>
                 <wp:positionH relativeFrom="column">
-                  <wp:posOffset>3581400</wp:posOffset>
+                  <wp:posOffset>3948430</wp:posOffset>
                 </wp:positionH>
                 <wp:positionV relativeFrom="paragraph">
                   <wp:posOffset>120015</wp:posOffset>
@@ -1321,7 +1325,7 @@
           </mc:Choice>
           <mc:Fallback>
             <w:pict>
-              <v:shape w14:anchorId="128B06E4" id="_x0000_s1029" type="#_x0000_t202" style="position:absolute;left:0;text-align:left;margin-left:282pt;margin-top:9.45pt;width:64.5pt;height:25.5pt;z-index:251662336;visibility:visible;mso-wrap-style:square;mso-width-percent:0;mso-height-percent:0;mso-wrap-distance-left:9pt;mso-wrap-distance-top:3.6pt;mso-wrap-distance-right:9pt;mso-wrap-distance-bottom:3.6pt;mso-position-horizontal:absolute;mso-position-horizontal-relative:text;mso-position-vertical:absolute;mso-position-vertical-relative:text;mso-width-percent:0;mso-height-percent:0;mso-width-relative:margin;mso-height-relative:margin;v-text-anchor:top" o:gfxdata="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" fillcolor="white [3212]">
+              <v:shape w14:anchorId="128B06E4" id="_x0000_s1029" type="#_x0000_t202" style="position:absolute;left:0;text-align:left;margin-left:310.9pt;margin-top:9.45pt;width:64.5pt;height:25.5pt;z-index:251662336;visibility:visible;mso-wrap-style:square;mso-width-percent:0;mso-height-percent:0;mso-wrap-distance-left:9pt;mso-wrap-distance-top:3.6pt;mso-wrap-distance-right:9pt;mso-wrap-distance-bottom:3.6pt;mso-position-horizontal:absolute;mso-position-horizontal-relative:text;mso-position-vertical:absolute;mso-position-vertical-relative:text;mso-width-percent:0;mso-height-percent:0;mso-width-relative:margin;mso-height-relative:margin;v-text-anchor:top" o:gfxdata="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" fillcolor="white [3212]">
                 <v:textbox>
                   <w:txbxContent>
                     <w:p>
@@ -1369,18 +1373,41 @@
           <w:lang w:val="en-US"/>
         </w:rPr>
       </w:pPr>
+    </w:p>
+    <w:p>
+      <w:pPr>
+        <w:pStyle w:val="ListParagraph"/>
+        <w:ind w:left="360"/>
+        <w:jc w:val="center"/>
+        <w:rPr>
+          <w:sz w:val="32"/>
+          <w:szCs w:val="32"/>
+          <w:lang w:val="en-US"/>
+        </w:rPr>
+      </w:pPr>
+    </w:p>
+    <w:p>
+      <w:pPr>
+        <w:pStyle w:val="ListParagraph"/>
+        <w:ind w:left="360"/>
+        <w:rPr>
+          <w:sz w:val="32"/>
+          <w:szCs w:val="32"/>
+          <w:lang w:val="en-US"/>
+        </w:rPr>
+      </w:pPr>
       <w:r>
         <w:rPr>
           <w:noProof/>
         </w:rPr>
         <w:drawing>
-          <wp:anchor distT="0" distB="0" distL="114300" distR="114300" simplePos="0" relativeHeight="251667456" behindDoc="0" locked="0" layoutInCell="1" allowOverlap="1" wp14:anchorId="38803B83" wp14:editId="3C090550">
+          <wp:anchor distT="0" distB="0" distL="114300" distR="114300" simplePos="0" relativeHeight="251667456" behindDoc="0" locked="0" layoutInCell="1" allowOverlap="1" wp14:anchorId="38803B83" wp14:editId="79343076">
             <wp:simplePos x="0" y="0"/>
             <wp:positionH relativeFrom="column">
-              <wp:posOffset>1694815</wp:posOffset>
+              <wp:posOffset>1815465</wp:posOffset>
             </wp:positionH>
             <wp:positionV relativeFrom="paragraph">
-              <wp:posOffset>159508</wp:posOffset>
+              <wp:posOffset>-7620</wp:posOffset>
             </wp:positionV>
             <wp:extent cx="2857695" cy="1803400"/>
             <wp:effectExtent l="0" t="0" r="0" b="6350"/>
@@ -1446,7 +1473,6 @@
       <w:pPr>
         <w:pStyle w:val="ListParagraph"/>
         <w:ind w:left="360"/>
-        <w:jc w:val="center"/>
         <w:rPr>
           <w:sz w:val="32"/>
           <w:szCs w:val="32"/>
@@ -1467,19 +1493,6 @@
     </w:p>
     <w:p>
       <w:pPr>
-        <w:pStyle w:val="ListParagraph"/>
-        <w:ind w:left="360"/>
-        <w:rPr>
-          <w:sz w:val="32"/>
-          <w:szCs w:val="32"/>
-          <w:lang w:val="en-US"/>
-        </w:rPr>
-      </w:pPr>
-    </w:p>
-    <w:p>
-      <w:pPr>
-        <w:pStyle w:val="ListParagraph"/>
-        <w:ind w:left="360"/>
         <w:rPr>
           <w:sz w:val="32"/>
           <w:szCs w:val="32"/>
@@ -1513,7 +1526,6 @@
           <w:lang w:val="en-US"/>
         </w:rPr>
       </w:pPr>
-      <w:proofErr w:type="gramStart"/>
       <w:r>
         <w:rPr>
           <w:rFonts w:ascii="Georgia" w:hAnsi="Georgia"/>
@@ -1560,19 +1572,7 @@
           <w:szCs w:val="32"/>
           <w:lang w:val="en-US"/>
         </w:rPr>
-        <w:t xml:space="preserve"> :</w:t>
-      </w:r>
-      <w:proofErr w:type="gramEnd"/>
-      <w:r>
-        <w:rPr>
-          <w:rFonts w:ascii="Georgia" w:hAnsi="Georgia"/>
-          <w:b/>
-          <w:bCs/>
-          <w:sz w:val="32"/>
-          <w:szCs w:val="32"/>
-          <w:lang w:val="en-US"/>
-        </w:rPr>
-        <w:t>-</w:t>
+        <w:t xml:space="preserve"> :-</w:t>
       </w:r>
     </w:p>
     <w:p>
@@ -1592,11 +1592,22 @@
       <w:r>
         <w:rPr>
           <w:rFonts w:ascii="Times New Roman" w:hAnsi="Times New Roman" w:cs="Times New Roman"/>
-          <w:sz w:val="32"/>
-          <w:szCs w:val="32"/>
-          <w:lang w:val="en-US"/>
-        </w:rPr>
-        <w:t>LAN device</w:t>
+          <w:b/>
+          <w:bCs/>
+          <w:sz w:val="32"/>
+          <w:szCs w:val="32"/>
+          <w:lang w:val="en-US"/>
+        </w:rPr>
+        <w:t>LAN</w:t>
+      </w:r>
+      <w:r>
+        <w:rPr>
+          <w:rFonts w:ascii="Times New Roman" w:hAnsi="Times New Roman" w:cs="Times New Roman"/>
+          <w:sz w:val="32"/>
+          <w:szCs w:val="32"/>
+          <w:lang w:val="en-US"/>
+        </w:rPr>
+        <w:t xml:space="preserve"> device</w:t>
       </w:r>
     </w:p>
     <w:p>
@@ -1616,11 +1627,22 @@
       <w:r>
         <w:rPr>
           <w:rFonts w:ascii="Times New Roman" w:hAnsi="Times New Roman" w:cs="Times New Roman"/>
-          <w:sz w:val="32"/>
-          <w:szCs w:val="32"/>
-          <w:lang w:val="en-US"/>
-        </w:rPr>
-        <w:t>Layer-2 device (Data link layer)</w:t>
+          <w:b/>
+          <w:bCs/>
+          <w:sz w:val="32"/>
+          <w:szCs w:val="32"/>
+          <w:lang w:val="en-US"/>
+        </w:rPr>
+        <w:t>Layer-2 device</w:t>
+      </w:r>
+      <w:r>
+        <w:rPr>
+          <w:rFonts w:ascii="Times New Roman" w:hAnsi="Times New Roman" w:cs="Times New Roman"/>
+          <w:sz w:val="32"/>
+          <w:szCs w:val="32"/>
+          <w:lang w:val="en-US"/>
+        </w:rPr>
+        <w:t xml:space="preserve"> (Data link layer)</w:t>
       </w:r>
     </w:p>
     <w:p>
@@ -1640,11 +1662,42 @@
       <w:r>
         <w:rPr>
           <w:rFonts w:ascii="Times New Roman" w:hAnsi="Times New Roman" w:cs="Times New Roman"/>
-          <w:sz w:val="32"/>
-          <w:szCs w:val="32"/>
-          <w:lang w:val="en-US"/>
-        </w:rPr>
-        <w:t>Stores MAC addresses in a table.</w:t>
+          <w:b/>
+          <w:bCs/>
+          <w:sz w:val="32"/>
+          <w:szCs w:val="32"/>
+          <w:lang w:val="en-US"/>
+        </w:rPr>
+        <w:t>Stores MAC</w:t>
+      </w:r>
+      <w:r>
+        <w:rPr>
+          <w:rFonts w:ascii="Times New Roman" w:hAnsi="Times New Roman" w:cs="Times New Roman"/>
+          <w:sz w:val="32"/>
+          <w:szCs w:val="32"/>
+          <w:lang w:val="en-US"/>
+        </w:rPr>
+        <w:t xml:space="preserve"> </w:t>
+      </w:r>
+      <w:r>
+        <w:rPr>
+          <w:rFonts w:ascii="Times New Roman" w:hAnsi="Times New Roman" w:cs="Times New Roman"/>
+          <w:b/>
+          <w:bCs/>
+          <w:sz w:val="32"/>
+          <w:szCs w:val="32"/>
+          <w:lang w:val="en-US"/>
+        </w:rPr>
+        <w:t>addresses</w:t>
+      </w:r>
+      <w:r>
+        <w:rPr>
+          <w:rFonts w:ascii="Times New Roman" w:hAnsi="Times New Roman" w:cs="Times New Roman"/>
+          <w:sz w:val="32"/>
+          <w:szCs w:val="32"/>
+          <w:lang w:val="en-US"/>
+        </w:rPr>
+        <w:t xml:space="preserve"> in a table.</w:t>
       </w:r>
     </w:p>
     <w:p>
@@ -1668,7 +1721,27 @@
           <w:szCs w:val="32"/>
           <w:lang w:val="en-US"/>
         </w:rPr>
-        <w:t>Used to connect multiple LAN segments or LAN segments.</w:t>
+        <w:t xml:space="preserve">Used to </w:t>
+      </w:r>
+      <w:r>
+        <w:rPr>
+          <w:rFonts w:ascii="Times New Roman" w:hAnsi="Times New Roman" w:cs="Times New Roman"/>
+          <w:b/>
+          <w:bCs/>
+          <w:sz w:val="32"/>
+          <w:szCs w:val="32"/>
+          <w:lang w:val="en-US"/>
+        </w:rPr>
+        <w:t>connect multiple LAN segments</w:t>
+      </w:r>
+      <w:r>
+        <w:rPr>
+          <w:rFonts w:ascii="Times New Roman" w:hAnsi="Times New Roman" w:cs="Times New Roman"/>
+          <w:sz w:val="32"/>
+          <w:szCs w:val="32"/>
+          <w:lang w:val="en-US"/>
+        </w:rPr>
+        <w:t>.</w:t>
       </w:r>
     </w:p>
     <w:p>
@@ -1718,6 +1791,198 @@
         </w:rPr>
         <w:t>Bridge inspects the incoming traffic and decides whether to forward or reject it. It checks source and destination mac address.</w:t>
       </w:r>
+    </w:p>
+    <w:p>
+      <w:pPr>
+        <w:pStyle w:val="ListParagraph"/>
+        <w:rPr>
+          <w:rFonts w:ascii="Times New Roman" w:hAnsi="Times New Roman" w:cs="Times New Roman"/>
+          <w:sz w:val="32"/>
+          <w:szCs w:val="32"/>
+          <w:lang w:val="en-US"/>
+        </w:rPr>
+      </w:pPr>
+      <w:r>
+        <w:rPr>
+          <w:noProof/>
+        </w:rPr>
+        <w:drawing>
+          <wp:anchor distT="0" distB="0" distL="114300" distR="114300" simplePos="0" relativeHeight="251674624" behindDoc="0" locked="0" layoutInCell="1" allowOverlap="1" wp14:anchorId="742245AE" wp14:editId="122D4DA0">
+            <wp:simplePos x="0" y="0"/>
+            <wp:positionH relativeFrom="column">
+              <wp:posOffset>1339850</wp:posOffset>
+            </wp:positionH>
+            <wp:positionV relativeFrom="paragraph">
+              <wp:posOffset>151130</wp:posOffset>
+            </wp:positionV>
+            <wp:extent cx="3727450" cy="2438400"/>
+            <wp:effectExtent l="0" t="0" r="6350" b="0"/>
+            <wp:wrapSquare wrapText="bothSides"/>
+            <wp:docPr id="1261206869" name="Picture 9" descr="WHAT ARE THE DIFFERENT NETWORKING DEVICES?"/>
+            <wp:cNvGraphicFramePr>
+              <a:graphicFrameLocks xmlns:a="http://schemas.openxmlformats.org/drawingml/2006/main" noChangeAspect="1"/>
+            </wp:cNvGraphicFramePr>
+            <a:graphic xmlns:a="http://schemas.openxmlformats.org/drawingml/2006/main">
+              <a:graphicData uri="http://schemas.openxmlformats.org/drawingml/2006/picture">
+                <pic:pic xmlns:pic="http://schemas.openxmlformats.org/drawingml/2006/picture">
+                  <pic:nvPicPr>
+                    <pic:cNvPr id="0" name="Picture 3" descr="WHAT ARE THE DIFFERENT NETWORKING DEVICES?"/>
+                    <pic:cNvPicPr>
+                      <a:picLocks noChangeAspect="1" noChangeArrowheads="1"/>
+                    </pic:cNvPicPr>
+                  </pic:nvPicPr>
+                  <pic:blipFill>
+                    <a:blip r:embed="rId8">
+                      <a:extLst>
+                        <a:ext uri="{28A0092B-C50C-407E-A947-70E740481C1C}">
+                          <a14:useLocalDpi xmlns:a14="http://schemas.microsoft.com/office/drawing/2010/main" val="0"/>
+                        </a:ext>
+                      </a:extLst>
+                    </a:blip>
+                    <a:srcRect/>
+                    <a:stretch>
+                      <a:fillRect/>
+                    </a:stretch>
+                  </pic:blipFill>
+                  <pic:spPr bwMode="auto">
+                    <a:xfrm>
+                      <a:off x="0" y="0"/>
+                      <a:ext cx="3727450" cy="2438400"/>
+                    </a:xfrm>
+                    <a:prstGeom prst="rect">
+                      <a:avLst/>
+                    </a:prstGeom>
+                    <a:noFill/>
+                    <a:ln>
+                      <a:noFill/>
+                    </a:ln>
+                  </pic:spPr>
+                </pic:pic>
+              </a:graphicData>
+            </a:graphic>
+          </wp:anchor>
+        </w:drawing>
+      </w:r>
+    </w:p>
+    <w:p>
+      <w:pPr>
+        <w:pStyle w:val="ListParagraph"/>
+        <w:jc w:val="center"/>
+        <w:rPr>
+          <w:rFonts w:ascii="Times New Roman" w:hAnsi="Times New Roman" w:cs="Times New Roman"/>
+          <w:sz w:val="32"/>
+          <w:szCs w:val="32"/>
+          <w:lang w:val="en-US"/>
+        </w:rPr>
+      </w:pPr>
+    </w:p>
+    <w:p>
+      <w:pPr>
+        <w:pStyle w:val="ListParagraph"/>
+        <w:ind w:left="450"/>
+        <w:rPr>
+          <w:rFonts w:ascii="Georgia" w:hAnsi="Georgia"/>
+          <w:sz w:val="32"/>
+          <w:szCs w:val="32"/>
+          <w:lang w:val="en-US"/>
+        </w:rPr>
+      </w:pPr>
+    </w:p>
+    <w:p>
+      <w:pPr>
+        <w:pStyle w:val="ListParagraph"/>
+        <w:ind w:left="450"/>
+        <w:rPr>
+          <w:rFonts w:ascii="Georgia" w:hAnsi="Georgia"/>
+          <w:sz w:val="32"/>
+          <w:szCs w:val="32"/>
+          <w:lang w:val="en-US"/>
+        </w:rPr>
+      </w:pPr>
+    </w:p>
+    <w:p>
+      <w:pPr>
+        <w:pStyle w:val="ListParagraph"/>
+        <w:ind w:left="450"/>
+        <w:rPr>
+          <w:rFonts w:ascii="Georgia" w:hAnsi="Georgia"/>
+          <w:sz w:val="32"/>
+          <w:szCs w:val="32"/>
+          <w:lang w:val="en-US"/>
+        </w:rPr>
+      </w:pPr>
+    </w:p>
+    <w:p>
+      <w:pPr>
+        <w:pStyle w:val="ListParagraph"/>
+        <w:ind w:left="450"/>
+        <w:rPr>
+          <w:rFonts w:ascii="Georgia" w:hAnsi="Georgia"/>
+          <w:sz w:val="32"/>
+          <w:szCs w:val="32"/>
+          <w:lang w:val="en-US"/>
+        </w:rPr>
+      </w:pPr>
+    </w:p>
+    <w:p>
+      <w:pPr>
+        <w:pStyle w:val="ListParagraph"/>
+        <w:ind w:left="450"/>
+        <w:rPr>
+          <w:rFonts w:ascii="Georgia" w:hAnsi="Georgia"/>
+          <w:sz w:val="32"/>
+          <w:szCs w:val="32"/>
+          <w:lang w:val="en-US"/>
+        </w:rPr>
+      </w:pPr>
+    </w:p>
+    <w:p>
+      <w:pPr>
+        <w:pStyle w:val="ListParagraph"/>
+        <w:ind w:left="450"/>
+        <w:rPr>
+          <w:rFonts w:ascii="Georgia" w:hAnsi="Georgia"/>
+          <w:sz w:val="32"/>
+          <w:szCs w:val="32"/>
+          <w:lang w:val="en-US"/>
+        </w:rPr>
+      </w:pPr>
+    </w:p>
+    <w:p>
+      <w:pPr>
+        <w:pStyle w:val="ListParagraph"/>
+        <w:ind w:left="450"/>
+        <w:rPr>
+          <w:rFonts w:ascii="Georgia" w:hAnsi="Georgia"/>
+          <w:sz w:val="32"/>
+          <w:szCs w:val="32"/>
+          <w:lang w:val="en-US"/>
+        </w:rPr>
+      </w:pPr>
+    </w:p>
+    <w:p>
+      <w:pPr>
+        <w:pStyle w:val="ListParagraph"/>
+        <w:ind w:left="450"/>
+        <w:rPr>
+          <w:rFonts w:ascii="Georgia" w:hAnsi="Georgia"/>
+          <w:sz w:val="32"/>
+          <w:szCs w:val="32"/>
+          <w:lang w:val="en-US"/>
+        </w:rPr>
+      </w:pPr>
+    </w:p>
+    <w:p>
+      <w:pPr>
+        <w:pStyle w:val="ListParagraph"/>
+        <w:ind w:left="450"/>
+        <w:rPr>
+          <w:rFonts w:ascii="Georgia" w:hAnsi="Georgia"/>
+          <w:sz w:val="32"/>
+          <w:szCs w:val="32"/>
+          <w:lang w:val="en-US"/>
+        </w:rPr>
+      </w:pPr>
     </w:p>
     <w:p>
       <w:pPr>
@@ -1734,7 +1999,6 @@
           <w:lang w:val="en-US"/>
         </w:rPr>
       </w:pPr>
-      <w:proofErr w:type="gramStart"/>
       <w:r>
         <w:rPr>
           <w:rFonts w:ascii="Georgia" w:hAnsi="Georgia"/>
@@ -1742,17 +2006,7 @@
           <w:szCs w:val="32"/>
           <w:lang w:val="en-US"/>
         </w:rPr>
-        <w:t>Working :</w:t>
-      </w:r>
-      <w:proofErr w:type="gramEnd"/>
-      <w:r>
-        <w:rPr>
-          <w:rFonts w:ascii="Georgia" w:hAnsi="Georgia"/>
-          <w:sz w:val="32"/>
-          <w:szCs w:val="32"/>
-          <w:lang w:val="en-US"/>
-        </w:rPr>
-        <w:t>-</w:t>
+        <w:t>Working :-</w:t>
       </w:r>
     </w:p>
     <w:p>
@@ -1776,7 +2030,25 @@
           <w:szCs w:val="32"/>
           <w:lang w:val="en-US"/>
         </w:rPr>
-        <w:t>Bridge firstly broadcast to the both LAN segments and once the MAC of sender and receiver is known then it only broadcasts to the segment where receiver is present.</w:t>
+        <w:t xml:space="preserve">Bridge firstly broadcast to the both LAN segments and once the MAC of sender and receiver is known then only </w:t>
+      </w:r>
+      <w:r>
+        <w:rPr>
+          <w:rFonts w:ascii="Times New Roman" w:hAnsi="Times New Roman" w:cs="Times New Roman"/>
+          <w:sz w:val="32"/>
+          <w:szCs w:val="32"/>
+          <w:lang w:val="en-US"/>
+        </w:rPr>
+        <w:t xml:space="preserve">it </w:t>
+      </w:r>
+      <w:r>
+        <w:rPr>
+          <w:rFonts w:ascii="Times New Roman" w:hAnsi="Times New Roman" w:cs="Times New Roman"/>
+          <w:sz w:val="32"/>
+          <w:szCs w:val="32"/>
+          <w:lang w:val="en-US"/>
+        </w:rPr>
+        <w:t>broadcasts to the segment where receiver is present.</w:t>
       </w:r>
     </w:p>
     <w:p>
@@ -1820,7 +2092,7 @@
                     <pic:cNvPicPr/>
                   </pic:nvPicPr>
                   <pic:blipFill>
-                    <a:blip r:embed="rId8">
+                    <a:blip r:embed="rId9">
                       <a:extLst>
                         <a:ext uri="{28A0092B-C50C-407E-A947-70E740481C1C}">
                           <a14:useLocalDpi xmlns:a14="http://schemas.microsoft.com/office/drawing/2010/main" val="0"/>
@@ -2034,14 +2306,7 @@
                           <w:sz w:val="24"/>
                           <w:szCs w:val="24"/>
                         </w:rPr>
-                        <w:t>-</w:t>
-                      </w:r>
-                      <w:r>
-                        <w:rPr>
-                          <w:sz w:val="24"/>
-                          <w:szCs w:val="24"/>
-                        </w:rPr>
-                        <w:t>2</w:t>
+                        <w:t>-2</w:t>
                       </w:r>
                     </w:p>
                   </w:txbxContent>
@@ -2210,8 +2475,9 @@
         <w:pStyle w:val="ListParagraph"/>
         <w:numPr>
           <w:ilvl w:val="0"/>
-          <w:numId w:val="7"/>
+          <w:numId w:val="16"/>
         </w:numPr>
+        <w:ind w:left="810"/>
         <w:rPr>
           <w:rFonts w:ascii="Times New Roman" w:hAnsi="Times New Roman" w:cs="Times New Roman"/>
           <w:sz w:val="32"/>
@@ -2255,7 +2521,27 @@
           <w:szCs w:val="32"/>
           <w:lang w:val="en-US"/>
         </w:rPr>
-        <w:t xml:space="preserve"> A </w:t>
+        <w:t xml:space="preserve"> </w:t>
+      </w:r>
+      <w:r>
+        <w:rPr>
+          <w:rFonts w:ascii="Times New Roman" w:hAnsi="Times New Roman" w:cs="Times New Roman"/>
+          <w:b/>
+          <w:bCs/>
+          <w:sz w:val="32"/>
+          <w:szCs w:val="32"/>
+          <w:lang w:val="en-US"/>
+        </w:rPr>
+        <w:t>A</w:t>
+      </w:r>
+      <w:r>
+        <w:rPr>
+          <w:rFonts w:ascii="Times New Roman" w:hAnsi="Times New Roman" w:cs="Times New Roman"/>
+          <w:sz w:val="32"/>
+          <w:szCs w:val="32"/>
+          <w:lang w:val="en-US"/>
+        </w:rPr>
+        <w:t xml:space="preserve"> </w:t>
       </w:r>
       <w:proofErr w:type="gramStart"/>
       <w:r>
@@ -2275,7 +2561,27 @@
           <w:szCs w:val="32"/>
           <w:lang w:val="en-US"/>
         </w:rPr>
-        <w:t xml:space="preserve"> to send message to H.</w:t>
+        <w:t xml:space="preserve"> to send message to </w:t>
+      </w:r>
+      <w:r>
+        <w:rPr>
+          <w:rFonts w:ascii="Times New Roman" w:hAnsi="Times New Roman" w:cs="Times New Roman"/>
+          <w:b/>
+          <w:bCs/>
+          <w:sz w:val="32"/>
+          <w:szCs w:val="32"/>
+          <w:lang w:val="en-US"/>
+        </w:rPr>
+        <w:t>H</w:t>
+      </w:r>
+      <w:r>
+        <w:rPr>
+          <w:rFonts w:ascii="Times New Roman" w:hAnsi="Times New Roman" w:cs="Times New Roman"/>
+          <w:sz w:val="32"/>
+          <w:szCs w:val="32"/>
+          <w:lang w:val="en-US"/>
+        </w:rPr>
+        <w:t>.</w:t>
       </w:r>
     </w:p>
     <w:p>
@@ -2287,20 +2593,342 @@
         </w:numPr>
         <w:rPr>
           <w:rFonts w:ascii="Times New Roman" w:hAnsi="Times New Roman" w:cs="Times New Roman"/>
-          <w:sz w:val="32"/>
-          <w:szCs w:val="32"/>
-          <w:lang w:val="en-US"/>
-        </w:rPr>
-      </w:pPr>
-      <w:r>
-        <w:rPr>
-          <w:rFonts w:ascii="Times New Roman" w:hAnsi="Times New Roman" w:cs="Times New Roman"/>
-          <w:sz w:val="32"/>
-          <w:szCs w:val="32"/>
+          <w:sz w:val="28"/>
+          <w:szCs w:val="28"/>
+          <w:lang w:val="en-US"/>
+        </w:rPr>
+      </w:pPr>
+      <w:r>
+        <w:rPr>
+          <w:rFonts w:ascii="Times New Roman" w:hAnsi="Times New Roman" w:cs="Times New Roman"/>
+          <w:sz w:val="28"/>
+          <w:szCs w:val="28"/>
           <w:lang w:val="en-US"/>
         </w:rPr>
         <w:t>When A sends message, the bridge broadcasts msg to the both sides, and once H sends acknowledgement, it stores the MAC addresses of both A &amp; H along with port numbers.</w:t>
       </w:r>
+    </w:p>
+    <w:tbl>
+      <w:tblPr>
+        <w:tblStyle w:val="TableGrid"/>
+        <w:tblW w:w="0" w:type="auto"/>
+        <w:tblInd w:w="810" w:type="dxa"/>
+        <w:tblLook w:val="04A0" w:firstRow="1" w:lastRow="0" w:firstColumn="1" w:lastColumn="0" w:noHBand="0" w:noVBand="1"/>
+      </w:tblPr>
+      <w:tblGrid>
+        <w:gridCol w:w="4357"/>
+        <w:gridCol w:w="4397"/>
+      </w:tblGrid>
+      <w:tr>
+        <w:trPr>
+          <w:trHeight w:val="421"/>
+        </w:trPr>
+        <w:tc>
+          <w:tcPr>
+            <w:tcW w:w="4357" w:type="dxa"/>
+          </w:tcPr>
+          <w:p>
+            <w:pPr>
+              <w:pStyle w:val="ListParagraph"/>
+              <w:ind w:left="0"/>
+              <w:jc w:val="center"/>
+              <w:rPr>
+                <w:sz w:val="32"/>
+                <w:szCs w:val="32"/>
+                <w:lang w:val="en-US"/>
+              </w:rPr>
+            </w:pPr>
+            <w:r>
+              <w:rPr>
+                <w:sz w:val="32"/>
+                <w:szCs w:val="32"/>
+                <w:lang w:val="en-US"/>
+              </w:rPr>
+              <w:t>Port No.</w:t>
+            </w:r>
+          </w:p>
+        </w:tc>
+        <w:tc>
+          <w:tcPr>
+            <w:tcW w:w="4397" w:type="dxa"/>
+          </w:tcPr>
+          <w:p>
+            <w:pPr>
+              <w:pStyle w:val="ListParagraph"/>
+              <w:ind w:left="0"/>
+              <w:jc w:val="center"/>
+              <w:rPr>
+                <w:sz w:val="32"/>
+                <w:szCs w:val="32"/>
+                <w:lang w:val="en-US"/>
+              </w:rPr>
+            </w:pPr>
+            <w:r>
+              <w:rPr>
+                <w:sz w:val="32"/>
+                <w:szCs w:val="32"/>
+                <w:lang w:val="en-US"/>
+              </w:rPr>
+              <w:t>MAC address</w:t>
+            </w:r>
+          </w:p>
+        </w:tc>
+      </w:tr>
+      <w:tr>
+        <w:trPr>
+          <w:trHeight w:val="421"/>
+        </w:trPr>
+        <w:tc>
+          <w:tcPr>
+            <w:tcW w:w="4357" w:type="dxa"/>
+          </w:tcPr>
+          <w:p>
+            <w:pPr>
+              <w:pStyle w:val="ListParagraph"/>
+              <w:ind w:left="0"/>
+              <w:jc w:val="center"/>
+              <w:rPr>
+                <w:sz w:val="32"/>
+                <w:szCs w:val="32"/>
+                <w:lang w:val="en-US"/>
+              </w:rPr>
+            </w:pPr>
+            <w:r>
+              <w:rPr>
+                <w:sz w:val="32"/>
+                <w:szCs w:val="32"/>
+                <w:lang w:val="en-US"/>
+              </w:rPr>
+              <w:t>1</w:t>
+            </w:r>
+          </w:p>
+        </w:tc>
+        <w:tc>
+          <w:tcPr>
+            <w:tcW w:w="4397" w:type="dxa"/>
+          </w:tcPr>
+          <w:p>
+            <w:pPr>
+              <w:pStyle w:val="ListParagraph"/>
+              <w:ind w:left="0"/>
+              <w:jc w:val="center"/>
+              <w:rPr>
+                <w:b/>
+                <w:bCs/>
+                <w:sz w:val="32"/>
+                <w:szCs w:val="32"/>
+                <w:lang w:val="en-US"/>
+              </w:rPr>
+            </w:pPr>
+            <w:r>
+              <w:rPr>
+                <w:b/>
+                <w:bCs/>
+                <w:sz w:val="32"/>
+                <w:szCs w:val="32"/>
+                <w:lang w:val="en-US"/>
+              </w:rPr>
+              <w:t>A</w:t>
+            </w:r>
+          </w:p>
+        </w:tc>
+      </w:tr>
+      <w:tr>
+        <w:trPr>
+          <w:trHeight w:val="421"/>
+        </w:trPr>
+        <w:tc>
+          <w:tcPr>
+            <w:tcW w:w="4357" w:type="dxa"/>
+          </w:tcPr>
+          <w:p>
+            <w:pPr>
+              <w:pStyle w:val="ListParagraph"/>
+              <w:ind w:left="0"/>
+              <w:jc w:val="center"/>
+              <w:rPr>
+                <w:sz w:val="32"/>
+                <w:szCs w:val="32"/>
+                <w:lang w:val="en-US"/>
+              </w:rPr>
+            </w:pPr>
+            <w:r>
+              <w:rPr>
+                <w:sz w:val="32"/>
+                <w:szCs w:val="32"/>
+                <w:lang w:val="en-US"/>
+              </w:rPr>
+              <w:t>2</w:t>
+            </w:r>
+          </w:p>
+        </w:tc>
+        <w:tc>
+          <w:tcPr>
+            <w:tcW w:w="4397" w:type="dxa"/>
+          </w:tcPr>
+          <w:p>
+            <w:pPr>
+              <w:pStyle w:val="ListParagraph"/>
+              <w:ind w:left="0"/>
+              <w:jc w:val="center"/>
+              <w:rPr>
+                <w:b/>
+                <w:bCs/>
+                <w:sz w:val="32"/>
+                <w:szCs w:val="32"/>
+                <w:lang w:val="en-US"/>
+              </w:rPr>
+            </w:pPr>
+            <w:r>
+              <w:rPr>
+                <w:b/>
+                <w:bCs/>
+                <w:sz w:val="32"/>
+                <w:szCs w:val="32"/>
+                <w:lang w:val="en-US"/>
+              </w:rPr>
+              <w:t>H</w:t>
+            </w:r>
+          </w:p>
+        </w:tc>
+      </w:tr>
+    </w:tbl>
+    <w:p>
+      <w:pPr>
+        <w:pStyle w:val="ListParagraph"/>
+        <w:numPr>
+          <w:ilvl w:val="0"/>
+          <w:numId w:val="16"/>
+        </w:numPr>
+        <w:ind w:left="810"/>
+        <w:rPr>
+          <w:rFonts w:ascii="Times New Roman" w:hAnsi="Times New Roman" w:cs="Times New Roman"/>
+          <w:sz w:val="32"/>
+          <w:szCs w:val="32"/>
+          <w:lang w:val="en-US"/>
+        </w:rPr>
+      </w:pPr>
+      <w:r>
+        <w:rPr>
+          <w:rFonts w:ascii="Georgia" w:hAnsi="Georgia" w:cs="Times New Roman"/>
+          <w:sz w:val="32"/>
+          <w:szCs w:val="32"/>
+          <w:lang w:val="en-US"/>
+        </w:rPr>
+        <w:t xml:space="preserve">Scenario – </w:t>
+      </w:r>
+      <w:proofErr w:type="gramStart"/>
+      <w:r>
+        <w:rPr>
+          <w:rFonts w:ascii="Georgia" w:hAnsi="Georgia" w:cs="Times New Roman"/>
+          <w:sz w:val="32"/>
+          <w:szCs w:val="32"/>
+          <w:lang w:val="en-US"/>
+        </w:rPr>
+        <w:t>2</w:t>
+      </w:r>
+      <w:r>
+        <w:rPr>
+          <w:rFonts w:ascii="Times New Roman" w:hAnsi="Times New Roman" w:cs="Times New Roman"/>
+          <w:sz w:val="32"/>
+          <w:szCs w:val="32"/>
+          <w:lang w:val="en-US"/>
+        </w:rPr>
+        <w:t xml:space="preserve"> :</w:t>
+      </w:r>
+      <w:proofErr w:type="gramEnd"/>
+      <w:r>
+        <w:rPr>
+          <w:rFonts w:ascii="Times New Roman" w:hAnsi="Times New Roman" w:cs="Times New Roman"/>
+          <w:sz w:val="32"/>
+          <w:szCs w:val="32"/>
+          <w:lang w:val="en-US"/>
+        </w:rPr>
+        <w:t xml:space="preserve"> </w:t>
+      </w:r>
+      <w:r>
+        <w:rPr>
+          <w:rFonts w:ascii="Times New Roman" w:hAnsi="Times New Roman" w:cs="Times New Roman"/>
+          <w:b/>
+          <w:bCs/>
+          <w:sz w:val="32"/>
+          <w:szCs w:val="32"/>
+          <w:lang w:val="en-US"/>
+        </w:rPr>
+        <w:t>B</w:t>
+      </w:r>
+      <w:r>
+        <w:rPr>
+          <w:rFonts w:ascii="Times New Roman" w:hAnsi="Times New Roman" w:cs="Times New Roman"/>
+          <w:sz w:val="32"/>
+          <w:szCs w:val="32"/>
+          <w:lang w:val="en-US"/>
+        </w:rPr>
+        <w:t xml:space="preserve"> wants to talk to </w:t>
+      </w:r>
+      <w:r>
+        <w:rPr>
+          <w:rFonts w:ascii="Times New Roman" w:hAnsi="Times New Roman" w:cs="Times New Roman"/>
+          <w:b/>
+          <w:bCs/>
+          <w:sz w:val="32"/>
+          <w:szCs w:val="32"/>
+          <w:lang w:val="en-US"/>
+        </w:rPr>
+        <w:t>G</w:t>
+      </w:r>
+      <w:r>
+        <w:rPr>
+          <w:rFonts w:ascii="Times New Roman" w:hAnsi="Times New Roman" w:cs="Times New Roman"/>
+          <w:sz w:val="32"/>
+          <w:szCs w:val="32"/>
+          <w:lang w:val="en-US"/>
+        </w:rPr>
+        <w:t>.</w:t>
+      </w:r>
+    </w:p>
+    <w:p>
+      <w:pPr>
+        <w:pStyle w:val="ListParagraph"/>
+        <w:numPr>
+          <w:ilvl w:val="0"/>
+          <w:numId w:val="8"/>
+        </w:numPr>
+        <w:rPr>
+          <w:sz w:val="32"/>
+          <w:szCs w:val="32"/>
+          <w:lang w:val="en-US"/>
+        </w:rPr>
+      </w:pPr>
+      <w:r>
+        <w:rPr>
+          <w:rFonts w:ascii="Times New Roman" w:hAnsi="Times New Roman" w:cs="Times New Roman"/>
+          <w:sz w:val="28"/>
+          <w:szCs w:val="28"/>
+          <w:lang w:val="en-US"/>
+        </w:rPr>
+        <w:t>When B sends message, bridge broadcasts msg to both the segments, once G acknowledges the msg, it stores the MAC of both to the table</w:t>
+      </w:r>
+      <w:r>
+        <w:rPr>
+          <w:rFonts w:ascii="Times New Roman" w:hAnsi="Times New Roman" w:cs="Times New Roman"/>
+          <w:sz w:val="28"/>
+          <w:szCs w:val="28"/>
+          <w:lang w:val="en-US"/>
+        </w:rPr>
+        <w:t>.</w:t>
+      </w:r>
+    </w:p>
+    <w:p>
+      <w:pPr>
+        <w:pStyle w:val="ListParagraph"/>
+        <w:ind w:left="1170"/>
+        <w:rPr>
+          <w:sz w:val="28"/>
+          <w:szCs w:val="28"/>
+          <w:lang w:val="en-US"/>
+        </w:rPr>
+      </w:pPr>
     </w:p>
     <w:tbl>
       <w:tblPr>
@@ -2418,14 +3046,24 @@
                 <w:szCs w:val="32"/>
                 <w:lang w:val="en-US"/>
               </w:rPr>
-              <w:t>A</w:t>
+              <w:t>A,</w:t>
+            </w:r>
+            <w:r>
+              <w:rPr>
+                <w:b/>
+                <w:bCs/>
+                <w:sz w:val="32"/>
+                <w:szCs w:val="32"/>
+                <w:lang w:val="en-US"/>
+              </w:rPr>
+              <w:t>B</w:t>
             </w:r>
           </w:p>
         </w:tc>
       </w:tr>
       <w:tr>
         <w:trPr>
-          <w:trHeight w:val="421"/>
+          <w:trHeight w:val="422"/>
         </w:trPr>
         <w:tc>
           <w:tcPr>
@@ -2473,7 +3111,17 @@
                 <w:szCs w:val="32"/>
                 <w:lang w:val="en-US"/>
               </w:rPr>
-              <w:t>H</w:t>
+              <w:t>H,</w:t>
+            </w:r>
+            <w:r>
+              <w:rPr>
+                <w:b/>
+                <w:bCs/>
+                <w:sz w:val="32"/>
+                <w:szCs w:val="32"/>
+                <w:lang w:val="en-US"/>
+              </w:rPr>
+              <w:t>G</w:t>
             </w:r>
           </w:p>
         </w:tc>
@@ -2484,6 +3132,7 @@
         <w:pStyle w:val="ListParagraph"/>
         <w:ind w:left="810"/>
         <w:rPr>
+          <w:rFonts w:ascii="Times New Roman" w:hAnsi="Times New Roman" w:cs="Times New Roman"/>
           <w:sz w:val="32"/>
           <w:szCs w:val="32"/>
           <w:lang w:val="en-US"/>
@@ -2495,8 +3144,13 @@
         <w:pStyle w:val="ListParagraph"/>
         <w:numPr>
           <w:ilvl w:val="0"/>
-          <w:numId w:val="7"/>
+          <w:numId w:val="16"/>
         </w:numPr>
+        <w:tabs>
+          <w:tab w:val="left" w:pos="270"/>
+          <w:tab w:val="left" w:pos="900"/>
+        </w:tabs>
+        <w:ind w:left="810"/>
         <w:rPr>
           <w:rFonts w:ascii="Times New Roman" w:hAnsi="Times New Roman" w:cs="Times New Roman"/>
           <w:sz w:val="32"/>
@@ -2521,16 +3175,7 @@
           <w:szCs w:val="32"/>
           <w:lang w:val="en-US"/>
         </w:rPr>
-        <w:t>2</w:t>
-      </w:r>
-      <w:r>
-        <w:rPr>
-          <w:rFonts w:ascii="Times New Roman" w:hAnsi="Times New Roman" w:cs="Times New Roman"/>
-          <w:sz w:val="32"/>
-          <w:szCs w:val="32"/>
-          <w:lang w:val="en-US"/>
-        </w:rPr>
-        <w:t xml:space="preserve"> :</w:t>
+        <w:t>3 :</w:t>
       </w:r>
       <w:proofErr w:type="gramEnd"/>
       <w:r>
@@ -2540,7 +3185,67 @@
           <w:szCs w:val="32"/>
           <w:lang w:val="en-US"/>
         </w:rPr>
-        <w:t xml:space="preserve"> B wants to talk to G.</w:t>
+        <w:t xml:space="preserve"> </w:t>
+      </w:r>
+      <w:r>
+        <w:rPr>
+          <w:rFonts w:ascii="Times New Roman" w:hAnsi="Times New Roman" w:cs="Times New Roman"/>
+          <w:b/>
+          <w:bCs/>
+          <w:sz w:val="32"/>
+          <w:szCs w:val="32"/>
+          <w:lang w:val="en-US"/>
+        </w:rPr>
+        <w:t>A</w:t>
+      </w:r>
+      <w:r>
+        <w:rPr>
+          <w:rFonts w:ascii="Times New Roman" w:hAnsi="Times New Roman" w:cs="Times New Roman"/>
+          <w:sz w:val="32"/>
+          <w:szCs w:val="32"/>
+          <w:lang w:val="en-US"/>
+        </w:rPr>
+        <w:t xml:space="preserve"> </w:t>
+      </w:r>
+      <w:proofErr w:type="gramStart"/>
+      <w:r>
+        <w:rPr>
+          <w:rFonts w:ascii="Times New Roman" w:hAnsi="Times New Roman" w:cs="Times New Roman"/>
+          <w:sz w:val="32"/>
+          <w:szCs w:val="32"/>
+          <w:lang w:val="en-US"/>
+        </w:rPr>
+        <w:t>wants</w:t>
+      </w:r>
+      <w:proofErr w:type="gramEnd"/>
+      <w:r>
+        <w:rPr>
+          <w:rFonts w:ascii="Times New Roman" w:hAnsi="Times New Roman" w:cs="Times New Roman"/>
+          <w:sz w:val="32"/>
+          <w:szCs w:val="32"/>
+          <w:lang w:val="en-US"/>
+        </w:rPr>
+        <w:t xml:space="preserve"> to talk to </w:t>
+      </w:r>
+      <w:r>
+        <w:rPr>
+          <w:rFonts w:ascii="Times New Roman" w:hAnsi="Times New Roman" w:cs="Times New Roman"/>
+          <w:b/>
+          <w:bCs/>
+          <w:sz w:val="32"/>
+          <w:szCs w:val="32"/>
+          <w:lang w:val="en-US"/>
+        </w:rPr>
+        <w:t>E</w:t>
+      </w:r>
+      <w:r>
+        <w:rPr>
+          <w:rFonts w:ascii="Times New Roman" w:hAnsi="Times New Roman" w:cs="Times New Roman"/>
+          <w:sz w:val="32"/>
+          <w:szCs w:val="32"/>
+          <w:lang w:val="en-US"/>
+        </w:rPr>
+        <w:t>.</w:t>
       </w:r>
     </w:p>
     <w:p>
@@ -2551,27 +3256,20 @@
           <w:numId w:val="8"/>
         </w:numPr>
         <w:rPr>
-          <w:sz w:val="32"/>
-          <w:szCs w:val="32"/>
-          <w:lang w:val="en-US"/>
-        </w:rPr>
-      </w:pPr>
-      <w:r>
-        <w:rPr>
-          <w:rFonts w:ascii="Times New Roman" w:hAnsi="Times New Roman" w:cs="Times New Roman"/>
-          <w:sz w:val="32"/>
-          <w:szCs w:val="32"/>
-          <w:lang w:val="en-US"/>
-        </w:rPr>
-        <w:t>When B sends message, bridge broadcasts msg to both the segments, once G acknowledges the msg, it stores the MAC of both to the table.</w:t>
-      </w:r>
-      <w:r>
-        <w:rPr>
-          <w:sz w:val="32"/>
-          <w:szCs w:val="32"/>
-          <w:lang w:val="en-US"/>
-        </w:rPr>
-        <w:br/>
+          <w:rFonts w:ascii="Times New Roman" w:hAnsi="Times New Roman" w:cs="Times New Roman"/>
+          <w:sz w:val="28"/>
+          <w:szCs w:val="28"/>
+          <w:lang w:val="en-US"/>
+        </w:rPr>
+      </w:pPr>
+      <w:r>
+        <w:rPr>
+          <w:rFonts w:ascii="Times New Roman" w:hAnsi="Times New Roman" w:cs="Times New Roman"/>
+          <w:sz w:val="28"/>
+          <w:szCs w:val="28"/>
+          <w:lang w:val="en-US"/>
+        </w:rPr>
+        <w:t>When A sends msg to E, the bridge still broadcasts even though belonging to the port-1 as the MAC of E is unknown. Once E acknowledges the msg, its MAC address is stored in table.</w:t>
       </w:r>
     </w:p>
     <w:tbl>
@@ -2679,38 +3377,8 @@
               <w:ind w:left="0"/>
               <w:jc w:val="center"/>
               <w:rPr>
-                <w:sz w:val="32"/>
-                <w:szCs w:val="32"/>
-                <w:lang w:val="en-US"/>
-              </w:rPr>
-            </w:pPr>
-            <w:proofErr w:type="gramStart"/>
-            <w:r>
-              <w:rPr>
-                <w:sz w:val="32"/>
-                <w:szCs w:val="32"/>
-                <w:lang w:val="en-US"/>
-              </w:rPr>
-              <w:t>A,B</w:t>
-            </w:r>
-            <w:proofErr w:type="gramEnd"/>
-          </w:p>
-        </w:tc>
-      </w:tr>
-      <w:tr>
-        <w:trPr>
-          <w:trHeight w:val="422"/>
-        </w:trPr>
-        <w:tc>
-          <w:tcPr>
-            <w:tcW w:w="4357" w:type="dxa"/>
-          </w:tcPr>
-          <w:p>
-            <w:pPr>
-              <w:pStyle w:val="ListParagraph"/>
-              <w:ind w:left="0"/>
-              <w:jc w:val="center"/>
-              <w:rPr>
+                <w:b/>
+                <w:bCs/>
                 <w:sz w:val="32"/>
                 <w:szCs w:val="32"/>
                 <w:lang w:val="en-US"/>
@@ -2718,281 +3386,31 @@
             </w:pPr>
             <w:r>
               <w:rPr>
+                <w:b/>
+                <w:bCs/>
                 <w:sz w:val="32"/>
                 <w:szCs w:val="32"/>
                 <w:lang w:val="en-US"/>
               </w:rPr>
-              <w:t>2</w:t>
+              <w:t>A</w:t>
             </w:r>
-          </w:p>
-        </w:tc>
-        <w:tc>
-          <w:tcPr>
-            <w:tcW w:w="4397" w:type="dxa"/>
-          </w:tcPr>
-          <w:p>
-            <w:pPr>
-              <w:pStyle w:val="ListParagraph"/>
-              <w:ind w:left="0"/>
-              <w:jc w:val="center"/>
-              <w:rPr>
-                <w:sz w:val="32"/>
-                <w:szCs w:val="32"/>
-                <w:lang w:val="en-US"/>
-              </w:rPr>
-            </w:pPr>
-            <w:proofErr w:type="gramStart"/>
             <w:r>
               <w:rPr>
                 <w:sz w:val="32"/>
                 <w:szCs w:val="32"/>
                 <w:lang w:val="en-US"/>
               </w:rPr>
-              <w:t>H,G</w:t>
+              <w:t>,B,</w:t>
             </w:r>
-            <w:proofErr w:type="gramEnd"/>
-          </w:p>
-        </w:tc>
-      </w:tr>
-    </w:tbl>
-    <w:p>
-      <w:pPr>
-        <w:pStyle w:val="ListParagraph"/>
-        <w:ind w:left="1170"/>
-        <w:rPr>
-          <w:sz w:val="32"/>
-          <w:szCs w:val="32"/>
-          <w:lang w:val="en-US"/>
-        </w:rPr>
-      </w:pPr>
-    </w:p>
-    <w:p>
-      <w:pPr>
-        <w:pStyle w:val="ListParagraph"/>
-        <w:ind w:left="1170"/>
-        <w:rPr>
-          <w:sz w:val="32"/>
-          <w:szCs w:val="32"/>
-          <w:lang w:val="en-US"/>
-        </w:rPr>
-      </w:pPr>
-    </w:p>
-    <w:p>
-      <w:pPr>
-        <w:pStyle w:val="ListParagraph"/>
-        <w:numPr>
-          <w:ilvl w:val="0"/>
-          <w:numId w:val="7"/>
-        </w:numPr>
-        <w:rPr>
-          <w:rFonts w:ascii="Times New Roman" w:hAnsi="Times New Roman" w:cs="Times New Roman"/>
-          <w:sz w:val="32"/>
-          <w:szCs w:val="32"/>
-          <w:lang w:val="en-US"/>
-        </w:rPr>
-      </w:pPr>
-      <w:r>
-        <w:rPr>
-          <w:rFonts w:ascii="Georgia" w:hAnsi="Georgia" w:cs="Times New Roman"/>
-          <w:sz w:val="32"/>
-          <w:szCs w:val="32"/>
-          <w:lang w:val="en-US"/>
-        </w:rPr>
-        <w:lastRenderedPageBreak/>
-        <w:t xml:space="preserve">Scenario – </w:t>
-      </w:r>
-      <w:proofErr w:type="gramStart"/>
-      <w:r>
-        <w:rPr>
-          <w:rFonts w:ascii="Georgia" w:hAnsi="Georgia" w:cs="Times New Roman"/>
-          <w:sz w:val="32"/>
-          <w:szCs w:val="32"/>
-          <w:lang w:val="en-US"/>
-        </w:rPr>
-        <w:t>3 :</w:t>
-      </w:r>
-      <w:proofErr w:type="gramEnd"/>
-      <w:r>
-        <w:rPr>
-          <w:rFonts w:ascii="Times New Roman" w:hAnsi="Times New Roman" w:cs="Times New Roman"/>
-          <w:sz w:val="32"/>
-          <w:szCs w:val="32"/>
-          <w:lang w:val="en-US"/>
-        </w:rPr>
-        <w:t xml:space="preserve"> A </w:t>
-      </w:r>
-      <w:proofErr w:type="gramStart"/>
-      <w:r>
-        <w:rPr>
-          <w:rFonts w:ascii="Times New Roman" w:hAnsi="Times New Roman" w:cs="Times New Roman"/>
-          <w:sz w:val="32"/>
-          <w:szCs w:val="32"/>
-          <w:lang w:val="en-US"/>
-        </w:rPr>
-        <w:t>wants</w:t>
-      </w:r>
-      <w:proofErr w:type="gramEnd"/>
-      <w:r>
-        <w:rPr>
-          <w:rFonts w:ascii="Times New Roman" w:hAnsi="Times New Roman" w:cs="Times New Roman"/>
-          <w:sz w:val="32"/>
-          <w:szCs w:val="32"/>
-          <w:lang w:val="en-US"/>
-        </w:rPr>
-        <w:t xml:space="preserve"> to talk to E.</w:t>
-      </w:r>
-    </w:p>
-    <w:p>
-      <w:pPr>
-        <w:pStyle w:val="ListParagraph"/>
-        <w:numPr>
-          <w:ilvl w:val="0"/>
-          <w:numId w:val="8"/>
-        </w:numPr>
-        <w:rPr>
-          <w:rFonts w:ascii="Times New Roman" w:hAnsi="Times New Roman" w:cs="Times New Roman"/>
-          <w:sz w:val="32"/>
-          <w:szCs w:val="32"/>
-          <w:lang w:val="en-US"/>
-        </w:rPr>
-      </w:pPr>
-      <w:r>
-        <w:rPr>
-          <w:rFonts w:ascii="Times New Roman" w:hAnsi="Times New Roman" w:cs="Times New Roman"/>
-          <w:sz w:val="32"/>
-          <w:szCs w:val="32"/>
-          <w:lang w:val="en-US"/>
-        </w:rPr>
-        <w:t>When A sends msg to E, the bridge still broadcasts even though belonging to the port-1 as the MAC of E is unknown. Once E acknowledges the msg, its MAC address is stored in table.</w:t>
-      </w:r>
-    </w:p>
-    <w:tbl>
-      <w:tblPr>
-        <w:tblStyle w:val="TableGrid"/>
-        <w:tblW w:w="0" w:type="auto"/>
-        <w:tblInd w:w="810" w:type="dxa"/>
-        <w:tblLook w:val="04A0" w:firstRow="1" w:lastRow="0" w:firstColumn="1" w:lastColumn="0" w:noHBand="0" w:noVBand="1"/>
-      </w:tblPr>
-      <w:tblGrid>
-        <w:gridCol w:w="4357"/>
-        <w:gridCol w:w="4397"/>
-      </w:tblGrid>
-      <w:tr>
-        <w:trPr>
-          <w:trHeight w:val="421"/>
-        </w:trPr>
-        <w:tc>
-          <w:tcPr>
-            <w:tcW w:w="4357" w:type="dxa"/>
-          </w:tcPr>
-          <w:p>
-            <w:pPr>
-              <w:pStyle w:val="ListParagraph"/>
-              <w:ind w:left="0"/>
-              <w:jc w:val="center"/>
+            <w:r>
               <w:rPr>
+                <w:b/>
+                <w:bCs/>
                 <w:sz w:val="32"/>
                 <w:szCs w:val="32"/>
                 <w:lang w:val="en-US"/>
               </w:rPr>
-            </w:pPr>
-            <w:r>
-              <w:rPr>
-                <w:sz w:val="32"/>
-                <w:szCs w:val="32"/>
-                <w:lang w:val="en-US"/>
-              </w:rPr>
-              <w:t>Port No.</w:t>
-            </w:r>
-          </w:p>
-        </w:tc>
-        <w:tc>
-          <w:tcPr>
-            <w:tcW w:w="4397" w:type="dxa"/>
-          </w:tcPr>
-          <w:p>
-            <w:pPr>
-              <w:pStyle w:val="ListParagraph"/>
-              <w:ind w:left="0"/>
-              <w:jc w:val="center"/>
-              <w:rPr>
-                <w:sz w:val="32"/>
-                <w:szCs w:val="32"/>
-                <w:lang w:val="en-US"/>
-              </w:rPr>
-            </w:pPr>
-            <w:r>
-              <w:rPr>
-                <w:sz w:val="32"/>
-                <w:szCs w:val="32"/>
-                <w:lang w:val="en-US"/>
-              </w:rPr>
-              <w:t>MAC address</w:t>
-            </w:r>
-          </w:p>
-        </w:tc>
-      </w:tr>
-      <w:tr>
-        <w:trPr>
-          <w:trHeight w:val="421"/>
-        </w:trPr>
-        <w:tc>
-          <w:tcPr>
-            <w:tcW w:w="4357" w:type="dxa"/>
-          </w:tcPr>
-          <w:p>
-            <w:pPr>
-              <w:pStyle w:val="ListParagraph"/>
-              <w:ind w:left="0"/>
-              <w:jc w:val="center"/>
-              <w:rPr>
-                <w:sz w:val="32"/>
-                <w:szCs w:val="32"/>
-                <w:lang w:val="en-US"/>
-              </w:rPr>
-            </w:pPr>
-            <w:r>
-              <w:rPr>
-                <w:sz w:val="32"/>
-                <w:szCs w:val="32"/>
-                <w:lang w:val="en-US"/>
-              </w:rPr>
-              <w:t>1</w:t>
-            </w:r>
-          </w:p>
-        </w:tc>
-        <w:tc>
-          <w:tcPr>
-            <w:tcW w:w="4397" w:type="dxa"/>
-          </w:tcPr>
-          <w:p>
-            <w:pPr>
-              <w:pStyle w:val="ListParagraph"/>
-              <w:ind w:left="0"/>
-              <w:jc w:val="center"/>
-              <w:rPr>
-                <w:sz w:val="32"/>
-                <w:szCs w:val="32"/>
-                <w:lang w:val="en-US"/>
-              </w:rPr>
-            </w:pPr>
-            <w:proofErr w:type="gramStart"/>
-            <w:r>
-              <w:rPr>
-                <w:sz w:val="32"/>
-                <w:szCs w:val="32"/>
-                <w:lang w:val="en-US"/>
-              </w:rPr>
-              <w:t>A,B</w:t>
-            </w:r>
-            <w:proofErr w:type="gramEnd"/>
-            <w:r>
-              <w:rPr>
-                <w:sz w:val="32"/>
-                <w:szCs w:val="32"/>
-                <w:lang w:val="en-US"/>
-              </w:rPr>
-              <w:t>,E</w:t>
+              <w:t>E</w:t>
             </w:r>
           </w:p>
         </w:tc>
@@ -3041,7 +3459,6 @@
                 <w:lang w:val="en-US"/>
               </w:rPr>
             </w:pPr>
-            <w:proofErr w:type="gramStart"/>
             <w:r>
               <w:rPr>
                 <w:sz w:val="32"/>
@@ -3050,7 +3467,6 @@
               </w:rPr>
               <w:t>H,G</w:t>
             </w:r>
-            <w:proofErr w:type="gramEnd"/>
           </w:p>
         </w:tc>
       </w:tr>
@@ -3071,8 +3487,9 @@
         <w:pStyle w:val="ListParagraph"/>
         <w:numPr>
           <w:ilvl w:val="0"/>
-          <w:numId w:val="7"/>
+          <w:numId w:val="16"/>
         </w:numPr>
+        <w:ind w:left="810"/>
         <w:rPr>
           <w:rFonts w:ascii="Times New Roman" w:hAnsi="Times New Roman" w:cs="Times New Roman"/>
           <w:sz w:val="32"/>
@@ -3139,19 +3556,102 @@
         </w:numPr>
         <w:rPr>
           <w:rFonts w:ascii="Times New Roman" w:hAnsi="Times New Roman" w:cs="Times New Roman"/>
-          <w:sz w:val="32"/>
-          <w:szCs w:val="32"/>
-          <w:lang w:val="en-US"/>
-        </w:rPr>
-      </w:pPr>
-      <w:r>
-        <w:rPr>
-          <w:rFonts w:ascii="Times New Roman" w:hAnsi="Times New Roman" w:cs="Times New Roman"/>
-          <w:sz w:val="32"/>
-          <w:szCs w:val="32"/>
-          <w:lang w:val="en-US"/>
-        </w:rPr>
-        <w:t>As mac of both are known, bridge will broadcast the message to the LAN segment 1 only.</w:t>
+          <w:sz w:val="28"/>
+          <w:szCs w:val="28"/>
+          <w:lang w:val="en-US"/>
+        </w:rPr>
+      </w:pPr>
+      <w:r>
+        <w:rPr>
+          <w:rFonts w:ascii="Times New Roman" w:hAnsi="Times New Roman" w:cs="Times New Roman"/>
+          <w:sz w:val="28"/>
+          <w:szCs w:val="28"/>
+          <w:lang w:val="en-US"/>
+        </w:rPr>
+        <w:t>As mac of both are known, bridge will broadcast the message to the LAN segment 1 only</w:t>
+      </w:r>
+      <w:r>
+        <w:rPr>
+          <w:rFonts w:ascii="Times New Roman" w:hAnsi="Times New Roman" w:cs="Times New Roman"/>
+          <w:sz w:val="28"/>
+          <w:szCs w:val="28"/>
+          <w:lang w:val="en-US"/>
+        </w:rPr>
+        <w:t xml:space="preserve"> &amp; reject it for the LAN 2</w:t>
+      </w:r>
+      <w:r>
+        <w:rPr>
+          <w:rFonts w:ascii="Times New Roman" w:hAnsi="Times New Roman" w:cs="Times New Roman"/>
+          <w:sz w:val="28"/>
+          <w:szCs w:val="28"/>
+          <w:lang w:val="en-US"/>
+        </w:rPr>
+        <w:t>.</w:t>
+      </w:r>
+    </w:p>
+    <w:p>
+      <w:pPr>
+        <w:pStyle w:val="ListParagraph"/>
+        <w:ind w:left="1170"/>
+        <w:rPr>
+          <w:rFonts w:ascii="Times New Roman" w:hAnsi="Times New Roman" w:cs="Times New Roman"/>
+          <w:sz w:val="28"/>
+          <w:szCs w:val="28"/>
+          <w:lang w:val="en-US"/>
+        </w:rPr>
+      </w:pPr>
+    </w:p>
+    <w:p>
+      <w:pPr>
+        <w:pStyle w:val="ListParagraph"/>
+        <w:numPr>
+          <w:ilvl w:val="0"/>
+          <w:numId w:val="17"/>
+        </w:numPr>
+        <w:ind w:left="540"/>
+        <w:rPr>
+          <w:rFonts w:ascii="Georgia" w:hAnsi="Georgia"/>
+          <w:b/>
+          <w:bCs/>
+          <w:sz w:val="32"/>
+          <w:szCs w:val="32"/>
+          <w:lang w:val="en-US"/>
+        </w:rPr>
+      </w:pPr>
+      <w:r>
+        <w:rPr>
+          <w:rFonts w:ascii="Georgia" w:hAnsi="Georgia"/>
+          <w:b/>
+          <w:bCs/>
+          <w:sz w:val="32"/>
+          <w:szCs w:val="32"/>
+          <w:lang w:val="en-US"/>
+        </w:rPr>
+        <w:t xml:space="preserve">Hub vs. </w:t>
+      </w:r>
+      <w:proofErr w:type="gramStart"/>
+      <w:r>
+        <w:rPr>
+          <w:rFonts w:ascii="Georgia" w:hAnsi="Georgia"/>
+          <w:b/>
+          <w:bCs/>
+          <w:sz w:val="32"/>
+          <w:szCs w:val="32"/>
+          <w:lang w:val="en-US"/>
+        </w:rPr>
+        <w:t>Bridge :</w:t>
+      </w:r>
+      <w:proofErr w:type="gramEnd"/>
+      <w:r>
+        <w:rPr>
+          <w:rFonts w:ascii="Georgia" w:hAnsi="Georgia"/>
+          <w:b/>
+          <w:bCs/>
+          <w:sz w:val="32"/>
+          <w:szCs w:val="32"/>
+          <w:lang w:val="en-US"/>
+        </w:rPr>
+        <w:t>-</w:t>
       </w:r>
     </w:p>
     <w:p>
@@ -3159,11 +3659,388 @@
         <w:pStyle w:val="ListParagraph"/>
         <w:ind w:left="360"/>
         <w:rPr>
-          <w:sz w:val="32"/>
-          <w:szCs w:val="32"/>
-          <w:lang w:val="en-US"/>
-        </w:rPr>
-      </w:pPr>
+          <w:rFonts w:ascii="Georgia" w:hAnsi="Georgia"/>
+          <w:b/>
+          <w:bCs/>
+          <w:sz w:val="24"/>
+          <w:szCs w:val="24"/>
+          <w:lang w:val="en-US"/>
+        </w:rPr>
+      </w:pPr>
+    </w:p>
+    <w:tbl>
+      <w:tblPr>
+        <w:tblStyle w:val="GridTable4-Accent6"/>
+        <w:tblW w:w="9274" w:type="dxa"/>
+        <w:tblInd w:w="592" w:type="dxa"/>
+        <w:tblLook w:val="04A0" w:firstRow="1" w:lastRow="0" w:firstColumn="1" w:lastColumn="0" w:noHBand="0" w:noVBand="1"/>
+      </w:tblPr>
+      <w:tblGrid>
+        <w:gridCol w:w="3091"/>
+        <w:gridCol w:w="3091"/>
+        <w:gridCol w:w="3092"/>
+      </w:tblGrid>
+      <w:tr>
+        <w:trPr>
+          <w:cnfStyle w:val="100000000000" w:firstRow="1" w:lastRow="0" w:firstColumn="0" w:lastColumn="0" w:oddVBand="0" w:evenVBand="0" w:oddHBand="0" w:evenHBand="0" w:firstRowFirstColumn="0" w:firstRowLastColumn="0" w:lastRowFirstColumn="0" w:lastRowLastColumn="0"/>
+          <w:trHeight w:val="330"/>
+        </w:trPr>
+        <w:tc>
+          <w:tcPr>
+            <w:cnfStyle w:val="001000000000" w:firstRow="0" w:lastRow="0" w:firstColumn="1" w:lastColumn="0" w:oddVBand="0" w:evenVBand="0" w:oddHBand="0" w:evenHBand="0" w:firstRowFirstColumn="0" w:firstRowLastColumn="0" w:lastRowFirstColumn="0" w:lastRowLastColumn="0"/>
+            <w:tcW w:w="3091" w:type="dxa"/>
+          </w:tcPr>
+          <w:p>
+            <w:pPr>
+              <w:pStyle w:val="ListParagraph"/>
+              <w:ind w:left="0"/>
+              <w:jc w:val="center"/>
+              <w:rPr>
+                <w:rFonts w:ascii="Georgia" w:hAnsi="Georgia" w:cs="Times New Roman"/>
+                <w:sz w:val="28"/>
+                <w:szCs w:val="28"/>
+                <w:lang w:val="en-US"/>
+              </w:rPr>
+            </w:pPr>
+            <w:r>
+              <w:rPr>
+                <w:rFonts w:ascii="Georgia" w:hAnsi="Georgia" w:cs="Times New Roman"/>
+                <w:sz w:val="28"/>
+                <w:szCs w:val="28"/>
+                <w:lang w:val="en-US"/>
+              </w:rPr>
+              <w:t>Device</w:t>
+            </w:r>
+          </w:p>
+        </w:tc>
+        <w:tc>
+          <w:tcPr>
+            <w:tcW w:w="3091" w:type="dxa"/>
+          </w:tcPr>
+          <w:p>
+            <w:pPr>
+              <w:pStyle w:val="ListParagraph"/>
+              <w:ind w:left="0"/>
+              <w:jc w:val="center"/>
+              <w:cnfStyle w:val="100000000000" w:firstRow="1" w:lastRow="0" w:firstColumn="0" w:lastColumn="0" w:oddVBand="0" w:evenVBand="0" w:oddHBand="0" w:evenHBand="0" w:firstRowFirstColumn="0" w:firstRowLastColumn="0" w:lastRowFirstColumn="0" w:lastRowLastColumn="0"/>
+              <w:rPr>
+                <w:rFonts w:ascii="Georgia" w:hAnsi="Georgia" w:cs="Times New Roman"/>
+                <w:sz w:val="28"/>
+                <w:szCs w:val="28"/>
+                <w:lang w:val="en-US"/>
+              </w:rPr>
+            </w:pPr>
+            <w:r>
+              <w:rPr>
+                <w:rFonts w:ascii="Georgia" w:hAnsi="Georgia" w:cs="Times New Roman"/>
+                <w:sz w:val="28"/>
+                <w:szCs w:val="28"/>
+                <w:lang w:val="en-US"/>
+              </w:rPr>
+              <w:t>Hub</w:t>
+            </w:r>
+          </w:p>
+        </w:tc>
+        <w:tc>
+          <w:tcPr>
+            <w:tcW w:w="3092" w:type="dxa"/>
+          </w:tcPr>
+          <w:p>
+            <w:pPr>
+              <w:pStyle w:val="ListParagraph"/>
+              <w:ind w:left="0"/>
+              <w:jc w:val="center"/>
+              <w:cnfStyle w:val="100000000000" w:firstRow="1" w:lastRow="0" w:firstColumn="0" w:lastColumn="0" w:oddVBand="0" w:evenVBand="0" w:oddHBand="0" w:evenHBand="0" w:firstRowFirstColumn="0" w:firstRowLastColumn="0" w:lastRowFirstColumn="0" w:lastRowLastColumn="0"/>
+              <w:rPr>
+                <w:rFonts w:ascii="Georgia" w:hAnsi="Georgia" w:cs="Times New Roman"/>
+                <w:sz w:val="28"/>
+                <w:szCs w:val="28"/>
+                <w:lang w:val="en-US"/>
+              </w:rPr>
+            </w:pPr>
+            <w:r>
+              <w:rPr>
+                <w:rFonts w:ascii="Georgia" w:hAnsi="Georgia" w:cs="Times New Roman"/>
+                <w:sz w:val="28"/>
+                <w:szCs w:val="28"/>
+                <w:lang w:val="en-US"/>
+              </w:rPr>
+              <w:t>Bridge</w:t>
+            </w:r>
+          </w:p>
+        </w:tc>
+      </w:tr>
+      <w:tr>
+        <w:trPr>
+          <w:cnfStyle w:val="000000100000" w:firstRow="0" w:lastRow="0" w:firstColumn="0" w:lastColumn="0" w:oddVBand="0" w:evenVBand="0" w:oddHBand="1" w:evenHBand="0" w:firstRowFirstColumn="0" w:firstRowLastColumn="0" w:lastRowFirstColumn="0" w:lastRowLastColumn="0"/>
+          <w:trHeight w:val="330"/>
+        </w:trPr>
+        <w:tc>
+          <w:tcPr>
+            <w:cnfStyle w:val="001000000000" w:firstRow="0" w:lastRow="0" w:firstColumn="1" w:lastColumn="0" w:oddVBand="0" w:evenVBand="0" w:oddHBand="0" w:evenHBand="0" w:firstRowFirstColumn="0" w:firstRowLastColumn="0" w:lastRowFirstColumn="0" w:lastRowLastColumn="0"/>
+            <w:tcW w:w="3091" w:type="dxa"/>
+            <w:vAlign w:val="center"/>
+          </w:tcPr>
+          <w:p>
+            <w:pPr>
+              <w:pStyle w:val="ListParagraph"/>
+              <w:ind w:left="0"/>
+              <w:jc w:val="center"/>
+              <w:rPr>
+                <w:rFonts w:ascii="Georgia" w:hAnsi="Georgia" w:cs="Times New Roman"/>
+                <w:sz w:val="28"/>
+                <w:szCs w:val="28"/>
+                <w:lang w:val="en-US"/>
+              </w:rPr>
+            </w:pPr>
+            <w:r>
+              <w:rPr>
+                <w:rFonts w:ascii="Georgia" w:hAnsi="Georgia" w:cs="Times New Roman"/>
+                <w:sz w:val="28"/>
+                <w:szCs w:val="28"/>
+                <w:lang w:val="en-US"/>
+              </w:rPr>
+              <w:t>Collision Domains</w:t>
+            </w:r>
+          </w:p>
+        </w:tc>
+        <w:tc>
+          <w:tcPr>
+            <w:tcW w:w="3091" w:type="dxa"/>
+            <w:vAlign w:val="center"/>
+          </w:tcPr>
+          <w:p>
+            <w:pPr>
+              <w:pStyle w:val="ListParagraph"/>
+              <w:ind w:left="0"/>
+              <w:jc w:val="center"/>
+              <w:cnfStyle w:val="000000100000" w:firstRow="0" w:lastRow="0" w:firstColumn="0" w:lastColumn="0" w:oddVBand="0" w:evenVBand="0" w:oddHBand="1" w:evenHBand="0" w:firstRowFirstColumn="0" w:firstRowLastColumn="0" w:lastRowFirstColumn="0" w:lastRowLastColumn="0"/>
+              <w:rPr>
+                <w:rFonts w:ascii="Times New Roman" w:hAnsi="Times New Roman" w:cs="Times New Roman"/>
+                <w:sz w:val="28"/>
+                <w:szCs w:val="28"/>
+                <w:lang w:val="en-US"/>
+              </w:rPr>
+            </w:pPr>
+            <w:r>
+              <w:rPr>
+                <w:rFonts w:ascii="Times New Roman" w:hAnsi="Times New Roman" w:cs="Times New Roman"/>
+                <w:sz w:val="28"/>
+                <w:szCs w:val="28"/>
+                <w:lang w:val="en-US"/>
+              </w:rPr>
+              <w:t>1</w:t>
+            </w:r>
+          </w:p>
+        </w:tc>
+        <w:tc>
+          <w:tcPr>
+            <w:tcW w:w="3092" w:type="dxa"/>
+            <w:vAlign w:val="center"/>
+          </w:tcPr>
+          <w:p>
+            <w:pPr>
+              <w:pStyle w:val="ListParagraph"/>
+              <w:ind w:left="0"/>
+              <w:jc w:val="center"/>
+              <w:cnfStyle w:val="000000100000" w:firstRow="0" w:lastRow="0" w:firstColumn="0" w:lastColumn="0" w:oddVBand="0" w:evenVBand="0" w:oddHBand="1" w:evenHBand="0" w:firstRowFirstColumn="0" w:firstRowLastColumn="0" w:lastRowFirstColumn="0" w:lastRowLastColumn="0"/>
+              <w:rPr>
+                <w:rFonts w:ascii="Times New Roman" w:hAnsi="Times New Roman" w:cs="Times New Roman"/>
+                <w:sz w:val="28"/>
+                <w:szCs w:val="28"/>
+                <w:lang w:val="en-US"/>
+              </w:rPr>
+            </w:pPr>
+            <w:r>
+              <w:rPr>
+                <w:rFonts w:ascii="Times New Roman" w:hAnsi="Times New Roman" w:cs="Times New Roman"/>
+                <w:sz w:val="28"/>
+                <w:szCs w:val="28"/>
+                <w:lang w:val="en-US"/>
+              </w:rPr>
+              <w:t>1 per port</w:t>
+            </w:r>
+          </w:p>
+        </w:tc>
+      </w:tr>
+      <w:tr>
+        <w:trPr>
+          <w:trHeight w:val="671"/>
+        </w:trPr>
+        <w:tc>
+          <w:tcPr>
+            <w:cnfStyle w:val="001000000000" w:firstRow="0" w:lastRow="0" w:firstColumn="1" w:lastColumn="0" w:oddVBand="0" w:evenVBand="0" w:oddHBand="0" w:evenHBand="0" w:firstRowFirstColumn="0" w:firstRowLastColumn="0" w:lastRowFirstColumn="0" w:lastRowLastColumn="0"/>
+            <w:tcW w:w="3091" w:type="dxa"/>
+            <w:vAlign w:val="center"/>
+          </w:tcPr>
+          <w:p>
+            <w:pPr>
+              <w:pStyle w:val="ListParagraph"/>
+              <w:ind w:left="0"/>
+              <w:jc w:val="center"/>
+              <w:rPr>
+                <w:rFonts w:ascii="Georgia" w:hAnsi="Georgia" w:cs="Times New Roman"/>
+                <w:sz w:val="28"/>
+                <w:szCs w:val="28"/>
+                <w:lang w:val="en-US"/>
+              </w:rPr>
+            </w:pPr>
+            <w:r>
+              <w:rPr>
+                <w:rFonts w:ascii="Georgia" w:hAnsi="Georgia" w:cs="Times New Roman"/>
+                <w:color w:val="000000"/>
+                <w:sz w:val="28"/>
+                <w:szCs w:val="28"/>
+                <w:shd w:val="clear" w:color="auto" w:fill="FFFFFF"/>
+              </w:rPr>
+              <w:t>Duplex Mode</w:t>
+            </w:r>
+          </w:p>
+        </w:tc>
+        <w:tc>
+          <w:tcPr>
+            <w:tcW w:w="3091" w:type="dxa"/>
+            <w:vAlign w:val="center"/>
+          </w:tcPr>
+          <w:p>
+            <w:pPr>
+              <w:pStyle w:val="ListParagraph"/>
+              <w:ind w:left="0"/>
+              <w:jc w:val="center"/>
+              <w:cnfStyle w:val="000000000000" w:firstRow="0" w:lastRow="0" w:firstColumn="0" w:lastColumn="0" w:oddVBand="0" w:evenVBand="0" w:oddHBand="0" w:evenHBand="0" w:firstRowFirstColumn="0" w:firstRowLastColumn="0" w:lastRowFirstColumn="0" w:lastRowLastColumn="0"/>
+              <w:rPr>
+                <w:rFonts w:ascii="Times New Roman" w:hAnsi="Times New Roman" w:cs="Times New Roman"/>
+                <w:b/>
+                <w:bCs/>
+                <w:sz w:val="28"/>
+                <w:szCs w:val="28"/>
+                <w:lang w:val="en-US"/>
+              </w:rPr>
+            </w:pPr>
+            <w:r>
+              <w:rPr>
+                <w:rFonts w:ascii="Times New Roman" w:hAnsi="Times New Roman" w:cs="Times New Roman"/>
+                <w:color w:val="000000"/>
+                <w:sz w:val="28"/>
+                <w:szCs w:val="28"/>
+                <w:shd w:val="clear" w:color="auto" w:fill="FFFFFF"/>
+              </w:rPr>
+              <w:t>Half-Duplex Only</w:t>
+            </w:r>
+          </w:p>
+        </w:tc>
+        <w:tc>
+          <w:tcPr>
+            <w:tcW w:w="3092" w:type="dxa"/>
+            <w:vAlign w:val="center"/>
+          </w:tcPr>
+          <w:p>
+            <w:pPr>
+              <w:pStyle w:val="ListParagraph"/>
+              <w:ind w:left="0"/>
+              <w:jc w:val="center"/>
+              <w:cnfStyle w:val="000000000000" w:firstRow="0" w:lastRow="0" w:firstColumn="0" w:lastColumn="0" w:oddVBand="0" w:evenVBand="0" w:oddHBand="0" w:evenHBand="0" w:firstRowFirstColumn="0" w:firstRowLastColumn="0" w:lastRowFirstColumn="0" w:lastRowLastColumn="0"/>
+              <w:rPr>
+                <w:rFonts w:ascii="Times New Roman" w:hAnsi="Times New Roman" w:cs="Times New Roman"/>
+                <w:b/>
+                <w:bCs/>
+                <w:sz w:val="28"/>
+                <w:szCs w:val="28"/>
+                <w:lang w:val="en-US"/>
+              </w:rPr>
+            </w:pPr>
+            <w:r>
+              <w:rPr>
+                <w:rFonts w:ascii="Times New Roman" w:hAnsi="Times New Roman" w:cs="Times New Roman"/>
+                <w:color w:val="000000"/>
+                <w:sz w:val="28"/>
+                <w:szCs w:val="28"/>
+                <w:shd w:val="clear" w:color="auto" w:fill="FFFFFF"/>
+              </w:rPr>
+              <w:t>Mixed (Half if connected to Hub, Full if Direct)</w:t>
+            </w:r>
+          </w:p>
+        </w:tc>
+      </w:tr>
+    </w:tbl>
+    <w:p>
+      <w:pPr>
+        <w:pStyle w:val="ListParagraph"/>
+        <w:ind w:left="1080"/>
+        <w:rPr>
+          <w:rFonts w:ascii="Times New Roman" w:hAnsi="Times New Roman" w:cs="Times New Roman"/>
+          <w:b/>
+          <w:bCs/>
+          <w:sz w:val="28"/>
+          <w:szCs w:val="28"/>
+          <w:lang w:val="en-US"/>
+        </w:rPr>
+      </w:pPr>
+      <w:r>
+        <w:rPr>
+          <w:rFonts w:ascii="Times New Roman" w:hAnsi="Times New Roman" w:cs="Times New Roman"/>
+          <w:b/>
+          <w:bCs/>
+          <w:sz w:val="28"/>
+          <w:szCs w:val="28"/>
+          <w:lang w:val="en-US"/>
+        </w:rPr>
+        <w:drawing>
+          <wp:anchor distT="0" distB="0" distL="114300" distR="114300" simplePos="0" relativeHeight="251676672" behindDoc="0" locked="0" layoutInCell="1" allowOverlap="1" wp14:anchorId="04723CDA" wp14:editId="19BAFF30">
+            <wp:simplePos x="0" y="0"/>
+            <wp:positionH relativeFrom="column">
+              <wp:posOffset>1022350</wp:posOffset>
+            </wp:positionH>
+            <wp:positionV relativeFrom="paragraph">
+              <wp:posOffset>165198</wp:posOffset>
+            </wp:positionV>
+            <wp:extent cx="4905375" cy="3350895"/>
+            <wp:effectExtent l="0" t="0" r="9525" b="1905"/>
+            <wp:wrapSquare wrapText="bothSides"/>
+            <wp:docPr id="38794427" name="Picture 1"/>
+            <wp:cNvGraphicFramePr>
+              <a:graphicFrameLocks xmlns:a="http://schemas.openxmlformats.org/drawingml/2006/main" noChangeAspect="1"/>
+            </wp:cNvGraphicFramePr>
+            <a:graphic xmlns:a="http://schemas.openxmlformats.org/drawingml/2006/main">
+              <a:graphicData uri="http://schemas.openxmlformats.org/drawingml/2006/picture">
+                <pic:pic xmlns:pic="http://schemas.openxmlformats.org/drawingml/2006/picture">
+                  <pic:nvPicPr>
+                    <pic:cNvPr id="38794427" name=""/>
+                    <pic:cNvPicPr/>
+                  </pic:nvPicPr>
+                  <pic:blipFill>
+                    <a:blip r:embed="rId10">
+                      <a:extLst>
+                        <a:ext uri="{28A0092B-C50C-407E-A947-70E740481C1C}">
+                          <a14:useLocalDpi xmlns:a14="http://schemas.microsoft.com/office/drawing/2010/main" val="0"/>
+                        </a:ext>
+                      </a:extLst>
+                    </a:blip>
+                    <a:stretch>
+                      <a:fillRect/>
+                    </a:stretch>
+                  </pic:blipFill>
+                  <pic:spPr>
+                    <a:xfrm>
+                      <a:off x="0" y="0"/>
+                      <a:ext cx="4905375" cy="3350895"/>
+                    </a:xfrm>
+                    <a:prstGeom prst="rect">
+                      <a:avLst/>
+                    </a:prstGeom>
+                  </pic:spPr>
+                </pic:pic>
+              </a:graphicData>
+            </a:graphic>
+            <wp14:sizeRelH relativeFrom="margin">
+              <wp14:pctWidth>0</wp14:pctWidth>
+            </wp14:sizeRelH>
+            <wp14:sizeRelV relativeFrom="margin">
+              <wp14:pctHeight>0</wp14:pctHeight>
+            </wp14:sizeRelV>
+          </wp:anchor>
+        </w:drawing>
+      </w:r>
     </w:p>
     <w:p>
       <w:pPr>
@@ -3203,9 +4080,8 @@
           <w:u w:val="single"/>
           <w:lang w:val="en-US"/>
         </w:rPr>
-        <w:t>(Multiport Bridge</w:t>
-      </w:r>
-      <w:proofErr w:type="gramStart"/>
+        <w:t>(Multiport Bridge)</w:t>
+      </w:r>
       <w:r>
         <w:rPr>
           <w:rFonts w:ascii="Georgia" w:hAnsi="Georgia"/>
@@ -3213,10 +4089,9 @@
           <w:bCs/>
           <w:sz w:val="32"/>
           <w:szCs w:val="32"/>
-          <w:u w:val="single"/>
-          <w:lang w:val="en-US"/>
-        </w:rPr>
-        <w:t>)</w:t>
+          <w:lang w:val="en-US"/>
+        </w:rPr>
+        <w:t xml:space="preserve"> </w:t>
       </w:r>
       <w:r>
         <w:rPr>
@@ -3227,30 +4102,7 @@
           <w:szCs w:val="32"/>
           <w:lang w:val="en-US"/>
         </w:rPr>
-        <w:t xml:space="preserve"> </w:t>
-      </w:r>
-      <w:r>
-        <w:rPr>
-          <w:rFonts w:ascii="Georgia" w:hAnsi="Georgia"/>
-          <w:b/>
-          <w:bCs/>
-          <w:sz w:val="32"/>
-          <w:szCs w:val="32"/>
-          <w:lang w:val="en-US"/>
-        </w:rPr>
-        <w:t>:</w:t>
-      </w:r>
-      <w:proofErr w:type="gramEnd"/>
-      <w:r>
-        <w:rPr>
-          <w:rFonts w:ascii="Georgia" w:hAnsi="Georgia"/>
-          <w:b/>
-          <w:bCs/>
-          <w:sz w:val="32"/>
-          <w:szCs w:val="32"/>
-          <w:lang w:val="en-US"/>
-        </w:rPr>
-        <w:t>-</w:t>
+        <w:t>:-</w:t>
       </w:r>
     </w:p>
     <w:p>
@@ -3274,11 +4126,22 @@
       <w:r>
         <w:rPr>
           <w:rFonts w:ascii="Times New Roman" w:hAnsi="Times New Roman" w:cs="Times New Roman"/>
-          <w:sz w:val="32"/>
-          <w:szCs w:val="32"/>
-          <w:lang w:val="en-US"/>
-        </w:rPr>
-        <w:t>Layer-2 device (</w:t>
+          <w:b/>
+          <w:bCs/>
+          <w:sz w:val="32"/>
+          <w:szCs w:val="32"/>
+          <w:lang w:val="en-US"/>
+        </w:rPr>
+        <w:t>Layer-2 device</w:t>
+      </w:r>
+      <w:r>
+        <w:rPr>
+          <w:rFonts w:ascii="Times New Roman" w:hAnsi="Times New Roman" w:cs="Times New Roman"/>
+          <w:sz w:val="32"/>
+          <w:szCs w:val="32"/>
+          <w:lang w:val="en-US"/>
+        </w:rPr>
+        <w:t xml:space="preserve"> (</w:t>
       </w:r>
       <w:r>
         <w:rPr>
@@ -3312,14 +4175,18 @@
         <w:ind w:left="810" w:hanging="450"/>
         <w:rPr>
           <w:rFonts w:ascii="Times New Roman" w:hAnsi="Times New Roman" w:cs="Times New Roman"/>
-          <w:sz w:val="32"/>
-          <w:szCs w:val="32"/>
-          <w:lang w:val="en-US"/>
-        </w:rPr>
-      </w:pPr>
-      <w:r>
-        <w:rPr>
-          <w:rFonts w:ascii="Times New Roman" w:hAnsi="Times New Roman" w:cs="Times New Roman"/>
+          <w:b/>
+          <w:bCs/>
+          <w:sz w:val="32"/>
+          <w:szCs w:val="32"/>
+          <w:lang w:val="en-US"/>
+        </w:rPr>
+      </w:pPr>
+      <w:r>
+        <w:rPr>
+          <w:rFonts w:ascii="Times New Roman" w:hAnsi="Times New Roman" w:cs="Times New Roman"/>
+          <w:b/>
+          <w:bCs/>
           <w:sz w:val="32"/>
           <w:szCs w:val="32"/>
           <w:lang w:val="en-US"/>
@@ -3354,25 +4221,25 @@
         </w:rPr>
         <w:t xml:space="preserve">Maintains </w:t>
       </w:r>
-      <w:proofErr w:type="gramStart"/>
-      <w:r>
-        <w:rPr>
-          <w:rFonts w:ascii="Times New Roman" w:hAnsi="Times New Roman" w:cs="Times New Roman"/>
-          <w:sz w:val="32"/>
-          <w:szCs w:val="32"/>
-          <w:lang w:val="en-US"/>
-        </w:rPr>
-        <w:t>CAM(</w:t>
-      </w:r>
-      <w:proofErr w:type="gramEnd"/>
-      <w:r>
-        <w:rPr>
-          <w:rFonts w:ascii="Times New Roman" w:hAnsi="Times New Roman" w:cs="Times New Roman"/>
-          <w:sz w:val="32"/>
-          <w:szCs w:val="32"/>
-          <w:lang w:val="en-US"/>
-        </w:rPr>
-        <w:t>content accessible memory) table.</w:t>
+      <w:r>
+        <w:rPr>
+          <w:rFonts w:ascii="Times New Roman" w:hAnsi="Times New Roman" w:cs="Times New Roman"/>
+          <w:b/>
+          <w:bCs/>
+          <w:sz w:val="32"/>
+          <w:szCs w:val="32"/>
+          <w:lang w:val="en-US"/>
+        </w:rPr>
+        <w:t>CAM(content accessible memory) table</w:t>
+      </w:r>
+      <w:r>
+        <w:rPr>
+          <w:rFonts w:ascii="Times New Roman" w:hAnsi="Times New Roman" w:cs="Times New Roman"/>
+          <w:sz w:val="32"/>
+          <w:szCs w:val="32"/>
+          <w:lang w:val="en-US"/>
+        </w:rPr>
+        <w:t>.</w:t>
       </w:r>
     </w:p>
     <w:p>
@@ -3424,17 +4291,39 @@
       <w:r>
         <w:rPr>
           <w:rFonts w:ascii="Times New Roman" w:hAnsi="Times New Roman" w:cs="Times New Roman"/>
-          <w:sz w:val="32"/>
-          <w:szCs w:val="32"/>
-          <w:lang w:val="en-US"/>
-        </w:rPr>
-        <w:t xml:space="preserve">Every port of switch has </w:t>
+          <w:color w:val="EE0000"/>
+          <w:sz w:val="32"/>
+          <w:szCs w:val="32"/>
+          <w:lang w:val="en-US"/>
+        </w:rPr>
+        <w:t>E</w:t>
+      </w:r>
+      <w:r>
+        <w:rPr>
+          <w:rFonts w:ascii="Times New Roman" w:hAnsi="Times New Roman" w:cs="Times New Roman"/>
+          <w:color w:val="EE0000"/>
+          <w:sz w:val="32"/>
+          <w:szCs w:val="32"/>
+          <w:lang w:val="en-US"/>
+        </w:rPr>
+        <w:t>ach</w:t>
+      </w:r>
+      <w:r>
+        <w:rPr>
+          <w:rFonts w:ascii="Times New Roman" w:hAnsi="Times New Roman" w:cs="Times New Roman"/>
+          <w:color w:val="EE0000"/>
+          <w:sz w:val="32"/>
+          <w:szCs w:val="32"/>
+          <w:lang w:val="en-US"/>
+        </w:rPr>
+        <w:t xml:space="preserve"> port has </w:t>
       </w:r>
       <w:r>
         <w:rPr>
           <w:rFonts w:ascii="Times New Roman" w:hAnsi="Times New Roman" w:cs="Times New Roman"/>
           <w:b/>
           <w:bCs/>
+          <w:color w:val="EE0000"/>
           <w:sz w:val="32"/>
           <w:szCs w:val="32"/>
           <w:lang w:val="en-US"/>
@@ -3584,45 +4473,22 @@
       </w:pPr>
       <w:r>
         <w:rPr>
-          <w:rFonts w:ascii="Times New Roman" w:hAnsi="Times New Roman" w:cs="Times New Roman"/>
-          <w:sz w:val="32"/>
-          <w:szCs w:val="32"/>
-          <w:lang w:val="en-US"/>
-        </w:rPr>
-        <w:t>Slower</w:t>
-      </w:r>
-    </w:p>
-    <w:p>
-      <w:pPr>
-        <w:pStyle w:val="ListParagraph"/>
-        <w:tabs>
-          <w:tab w:val="left" w:pos="540"/>
-        </w:tabs>
-        <w:ind w:left="810"/>
-        <w:rPr>
-          <w:sz w:val="32"/>
-          <w:szCs w:val="32"/>
-          <w:lang w:val="en-US"/>
-        </w:rPr>
-      </w:pPr>
-      <w:r>
-        <w:rPr>
           <w:noProof/>
           <w:sz w:val="32"/>
           <w:szCs w:val="32"/>
           <w:lang w:val="en-US"/>
         </w:rPr>
         <w:drawing>
-          <wp:anchor distT="0" distB="0" distL="114300" distR="114300" simplePos="0" relativeHeight="251673600" behindDoc="0" locked="0" layoutInCell="1" allowOverlap="1" wp14:anchorId="0C2DB844" wp14:editId="053B5533">
+          <wp:anchor distT="0" distB="0" distL="114300" distR="114300" simplePos="0" relativeHeight="251673600" behindDoc="0" locked="0" layoutInCell="1" allowOverlap="1" wp14:anchorId="0C2DB844" wp14:editId="0A09A823">
             <wp:simplePos x="0" y="0"/>
             <wp:positionH relativeFrom="column">
-              <wp:posOffset>1061085</wp:posOffset>
+              <wp:posOffset>1295400</wp:posOffset>
             </wp:positionH>
             <wp:positionV relativeFrom="paragraph">
-              <wp:posOffset>47625</wp:posOffset>
+              <wp:posOffset>33655</wp:posOffset>
             </wp:positionV>
-            <wp:extent cx="4456430" cy="2520950"/>
-            <wp:effectExtent l="0" t="0" r="1270" b="0"/>
+            <wp:extent cx="4400550" cy="2489022"/>
+            <wp:effectExtent l="0" t="0" r="0" b="6985"/>
             <wp:wrapSquare wrapText="bothSides"/>
             <wp:docPr id="2012731188" name="Picture 1"/>
             <wp:cNvGraphicFramePr>
@@ -3636,7 +4502,7 @@
                     <pic:cNvPicPr/>
                   </pic:nvPicPr>
                   <pic:blipFill rotWithShape="1">
-                    <a:blip r:embed="rId9">
+                    <a:blip r:embed="rId11">
                       <a:extLst>
                         <a:ext uri="{28A0092B-C50C-407E-A947-70E740481C1C}">
                           <a14:useLocalDpi xmlns:a14="http://schemas.microsoft.com/office/drawing/2010/main" val="0"/>
@@ -3651,7 +4517,7 @@
                   <pic:spPr bwMode="auto">
                     <a:xfrm>
                       <a:off x="0" y="0"/>
-                      <a:ext cx="4456430" cy="2520950"/>
+                      <a:ext cx="4400550" cy="2489022"/>
                     </a:xfrm>
                     <a:prstGeom prst="rect">
                       <a:avLst/>
@@ -3677,6 +4543,29 @@
           </wp:anchor>
         </w:drawing>
       </w:r>
+      <w:r>
+        <w:rPr>
+          <w:rFonts w:ascii="Times New Roman" w:hAnsi="Times New Roman" w:cs="Times New Roman"/>
+          <w:sz w:val="32"/>
+          <w:szCs w:val="32"/>
+          <w:lang w:val="en-US"/>
+        </w:rPr>
+        <w:t>Slower</w:t>
+      </w:r>
+    </w:p>
+    <w:p>
+      <w:pPr>
+        <w:pStyle w:val="ListParagraph"/>
+        <w:tabs>
+          <w:tab w:val="left" w:pos="540"/>
+        </w:tabs>
+        <w:ind w:left="810"/>
+        <w:rPr>
+          <w:sz w:val="32"/>
+          <w:szCs w:val="32"/>
+          <w:lang w:val="en-US"/>
+        </w:rPr>
+      </w:pPr>
     </w:p>
     <w:p>
       <w:pPr>
@@ -3747,33 +4636,6 @@
     <w:p>
       <w:pPr>
         <w:rPr>
-          <w:sz w:val="32"/>
-          <w:szCs w:val="32"/>
-          <w:lang w:val="en-US"/>
-        </w:rPr>
-      </w:pPr>
-    </w:p>
-    <w:p>
-      <w:pPr>
-        <w:pStyle w:val="ListParagraph"/>
-        <w:tabs>
-          <w:tab w:val="left" w:pos="990"/>
-        </w:tabs>
-        <w:rPr>
-          <w:sz w:val="32"/>
-          <w:szCs w:val="32"/>
-          <w:lang w:val="en-US"/>
-        </w:rPr>
-      </w:pPr>
-    </w:p>
-    <w:p>
-      <w:pPr>
-        <w:pStyle w:val="ListParagraph"/>
-        <w:tabs>
-          <w:tab w:val="left" w:pos="990"/>
-        </w:tabs>
-        <w:rPr>
-          <w:rFonts w:ascii="Georgia" w:hAnsi="Georgia" w:cstheme="minorHAnsi"/>
           <w:sz w:val="32"/>
           <w:szCs w:val="32"/>
           <w:lang w:val="en-US"/>
@@ -3785,12 +4647,12 @@
         <w:pStyle w:val="ListParagraph"/>
         <w:numPr>
           <w:ilvl w:val="0"/>
-          <w:numId w:val="8"/>
+          <w:numId w:val="16"/>
         </w:numPr>
         <w:tabs>
           <w:tab w:val="left" w:pos="990"/>
         </w:tabs>
-        <w:ind w:left="720"/>
+        <w:ind w:left="630"/>
         <w:rPr>
           <w:rFonts w:ascii="Georgia" w:hAnsi="Georgia" w:cstheme="minorHAnsi"/>
           <w:sz w:val="32"/>
@@ -3951,28 +4813,7 @@
           <w:szCs w:val="32"/>
           <w:lang w:val="en-US"/>
         </w:rPr>
-        <w:lastRenderedPageBreak/>
-        <w:t xml:space="preserve">Cut through </w:t>
-      </w:r>
-      <w:proofErr w:type="gramStart"/>
-      <w:r>
-        <w:rPr>
-          <w:rFonts w:ascii="Georgia" w:hAnsi="Georgia"/>
-          <w:sz w:val="32"/>
-          <w:szCs w:val="32"/>
-          <w:lang w:val="en-US"/>
-        </w:rPr>
-        <w:t>switch :</w:t>
-      </w:r>
-      <w:proofErr w:type="gramEnd"/>
-      <w:r>
-        <w:rPr>
-          <w:rFonts w:ascii="Georgia" w:hAnsi="Georgia"/>
-          <w:sz w:val="32"/>
-          <w:szCs w:val="32"/>
-          <w:lang w:val="en-US"/>
-        </w:rPr>
-        <w:t>-</w:t>
+        <w:t>Cut through switch :-</w:t>
       </w:r>
     </w:p>
     <w:p>
@@ -4067,27 +4908,7 @@
           <w:szCs w:val="32"/>
           <w:lang w:val="en-US"/>
         </w:rPr>
-        <w:t xml:space="preserve">Fragment free </w:t>
-      </w:r>
-      <w:proofErr w:type="gramStart"/>
-      <w:r>
-        <w:rPr>
-          <w:rFonts w:ascii="Georgia" w:hAnsi="Georgia"/>
-          <w:sz w:val="32"/>
-          <w:szCs w:val="32"/>
-          <w:lang w:val="en-US"/>
-        </w:rPr>
-        <w:t>switch :</w:t>
-      </w:r>
-      <w:proofErr w:type="gramEnd"/>
-      <w:r>
-        <w:rPr>
-          <w:rFonts w:ascii="Georgia" w:hAnsi="Georgia"/>
-          <w:sz w:val="32"/>
-          <w:szCs w:val="32"/>
-          <w:lang w:val="en-US"/>
-        </w:rPr>
-        <w:t>-</w:t>
+        <w:t>Fragment free switch :-</w:t>
       </w:r>
     </w:p>
     <w:p>
@@ -4134,7 +4955,25 @@
           <w:szCs w:val="32"/>
           <w:lang w:val="en-US"/>
         </w:rPr>
-        <w:t xml:space="preserve"> that retains merits of both store&amp; forward switch &amp; cut through switch.</w:t>
+        <w:t xml:space="preserve"> that retains merits of both store&amp;forward switch </w:t>
+      </w:r>
+      <w:r>
+        <w:rPr>
+          <w:rFonts w:ascii="Times New Roman" w:hAnsi="Times New Roman" w:cs="Times New Roman"/>
+          <w:sz w:val="32"/>
+          <w:szCs w:val="32"/>
+          <w:lang w:val="en-US"/>
+        </w:rPr>
+        <w:t>and</w:t>
+      </w:r>
+      <w:r>
+        <w:rPr>
+          <w:rFonts w:ascii="Times New Roman" w:hAnsi="Times New Roman" w:cs="Times New Roman"/>
+          <w:sz w:val="32"/>
+          <w:szCs w:val="32"/>
+          <w:lang w:val="en-US"/>
+        </w:rPr>
+        <w:t xml:space="preserve"> cut through switch.</w:t>
       </w:r>
     </w:p>
     <w:p>
@@ -4203,9 +5042,8 @@
           <w:szCs w:val="32"/>
           <w:lang w:val="en-US"/>
         </w:rPr>
-        <w:t xml:space="preserve">Adaptive </w:t>
-      </w:r>
-      <w:proofErr w:type="gramStart"/>
+        <w:t>Adaptive switch</w:t>
+      </w:r>
       <w:r>
         <w:rPr>
           <w:rFonts w:ascii="Georgia" w:hAnsi="Georgia"/>
@@ -4213,7 +5051,7 @@
           <w:szCs w:val="32"/>
           <w:lang w:val="en-US"/>
         </w:rPr>
-        <w:t>switch</w:t>
+        <w:t>ing</w:t>
       </w:r>
       <w:r>
         <w:rPr>
@@ -4222,18 +5060,8 @@
           <w:szCs w:val="32"/>
           <w:lang w:val="en-US"/>
         </w:rPr>
-        <w:t>ing</w:t>
-      </w:r>
-      <w:r>
-        <w:rPr>
-          <w:rFonts w:ascii="Georgia" w:hAnsi="Georgia"/>
-          <w:sz w:val="32"/>
-          <w:szCs w:val="32"/>
-          <w:lang w:val="en-US"/>
-        </w:rPr>
         <w:t xml:space="preserve"> :</w:t>
       </w:r>
-      <w:proofErr w:type="gramEnd"/>
     </w:p>
     <w:p>
       <w:pPr>
@@ -4267,8 +5095,27 @@
         <w:pStyle w:val="ListParagraph"/>
         <w:ind w:left="360"/>
         <w:rPr>
-          <w:sz w:val="32"/>
-          <w:szCs w:val="32"/>
+          <w:rFonts w:ascii="Georgia" w:hAnsi="Georgia"/>
+          <w:b/>
+          <w:bCs/>
+          <w:sz w:val="32"/>
+          <w:szCs w:val="32"/>
+          <w:u w:val="single"/>
+          <w:lang w:val="en-US"/>
+        </w:rPr>
+      </w:pPr>
+    </w:p>
+    <w:p>
+      <w:pPr>
+        <w:pStyle w:val="ListParagraph"/>
+        <w:ind w:left="360"/>
+        <w:rPr>
+          <w:rFonts w:ascii="Georgia" w:hAnsi="Georgia"/>
+          <w:b/>
+          <w:bCs/>
+          <w:sz w:val="32"/>
+          <w:szCs w:val="32"/>
+          <w:u w:val="single"/>
           <w:lang w:val="en-US"/>
         </w:rPr>
       </w:pPr>
@@ -4290,7 +5137,6 @@
           <w:lang w:val="en-US"/>
         </w:rPr>
       </w:pPr>
-      <w:proofErr w:type="gramStart"/>
       <w:r>
         <w:rPr>
           <w:rFonts w:ascii="Georgia" w:hAnsi="Georgia"/>
@@ -4301,20 +5147,7 @@
           <w:u w:val="single"/>
           <w:lang w:val="en-US"/>
         </w:rPr>
-        <w:t>Router :</w:t>
-      </w:r>
-      <w:proofErr w:type="gramEnd"/>
-      <w:r>
-        <w:rPr>
-          <w:rFonts w:ascii="Georgia" w:hAnsi="Georgia"/>
-          <w:b/>
-          <w:bCs/>
-          <w:sz w:val="32"/>
-          <w:szCs w:val="32"/>
-          <w:u w:val="single"/>
-          <w:lang w:val="en-US"/>
-        </w:rPr>
-        <w:t>-</w:t>
+        <w:t>Router :-</w:t>
       </w:r>
     </w:p>
     <w:p>
@@ -4335,23 +5168,23 @@
       <w:r>
         <w:rPr>
           <w:rFonts w:ascii="Times New Roman" w:hAnsi="Times New Roman" w:cs="Times New Roman"/>
-          <w:sz w:val="32"/>
-          <w:szCs w:val="32"/>
-          <w:lang w:val="en-US"/>
-        </w:rPr>
-        <w:t xml:space="preserve">Layer – 3 </w:t>
-      </w:r>
-      <w:proofErr w:type="gramStart"/>
-      <w:r>
-        <w:rPr>
-          <w:rFonts w:ascii="Times New Roman" w:hAnsi="Times New Roman" w:cs="Times New Roman"/>
-          <w:sz w:val="32"/>
-          <w:szCs w:val="32"/>
-          <w:lang w:val="en-US"/>
-        </w:rPr>
-        <w:t>device</w:t>
-      </w:r>
-      <w:proofErr w:type="gramEnd"/>
+          <w:b/>
+          <w:bCs/>
+          <w:sz w:val="32"/>
+          <w:szCs w:val="32"/>
+          <w:lang w:val="en-US"/>
+        </w:rPr>
+        <w:t>Layer – 3</w:t>
+      </w:r>
+      <w:r>
+        <w:rPr>
+          <w:rFonts w:ascii="Times New Roman" w:hAnsi="Times New Roman" w:cs="Times New Roman"/>
+          <w:sz w:val="32"/>
+          <w:szCs w:val="32"/>
+          <w:lang w:val="en-US"/>
+        </w:rPr>
+        <w:t xml:space="preserve"> device</w:t>
+      </w:r>
     </w:p>
     <w:p>
       <w:pPr>
@@ -4371,11 +5204,22 @@
       <w:r>
         <w:rPr>
           <w:rFonts w:ascii="Times New Roman" w:hAnsi="Times New Roman" w:cs="Times New Roman"/>
-          <w:sz w:val="32"/>
-          <w:szCs w:val="32"/>
-          <w:lang w:val="en-US"/>
-        </w:rPr>
-        <w:t>WAN device</w:t>
+          <w:b/>
+          <w:bCs/>
+          <w:sz w:val="32"/>
+          <w:szCs w:val="32"/>
+          <w:lang w:val="en-US"/>
+        </w:rPr>
+        <w:t>WAN</w:t>
+      </w:r>
+      <w:r>
+        <w:rPr>
+          <w:rFonts w:ascii="Times New Roman" w:hAnsi="Times New Roman" w:cs="Times New Roman"/>
+          <w:sz w:val="32"/>
+          <w:szCs w:val="32"/>
+          <w:lang w:val="en-US"/>
+        </w:rPr>
+        <w:t xml:space="preserve"> device</w:t>
       </w:r>
     </w:p>
     <w:p>
@@ -4388,14 +5232,18 @@
         <w:ind w:left="720"/>
         <w:rPr>
           <w:rFonts w:ascii="Times New Roman" w:hAnsi="Times New Roman" w:cs="Times New Roman"/>
-          <w:sz w:val="32"/>
-          <w:szCs w:val="32"/>
-          <w:lang w:val="en-US"/>
-        </w:rPr>
-      </w:pPr>
-      <w:r>
-        <w:rPr>
-          <w:rFonts w:ascii="Times New Roman" w:hAnsi="Times New Roman" w:cs="Times New Roman"/>
+          <w:b/>
+          <w:bCs/>
+          <w:sz w:val="32"/>
+          <w:szCs w:val="32"/>
+          <w:lang w:val="en-US"/>
+        </w:rPr>
+      </w:pPr>
+      <w:r>
+        <w:rPr>
+          <w:rFonts w:ascii="Times New Roman" w:hAnsi="Times New Roman" w:cs="Times New Roman"/>
+          <w:b/>
+          <w:bCs/>
           <w:sz w:val="32"/>
           <w:szCs w:val="32"/>
           <w:lang w:val="en-US"/>
@@ -4452,25 +5300,25 @@
         </w:rPr>
         <w:t xml:space="preserve">In router, </w:t>
       </w:r>
-      <w:proofErr w:type="gramStart"/>
-      <w:r>
-        <w:rPr>
-          <w:rFonts w:ascii="Times New Roman" w:hAnsi="Times New Roman" w:cs="Times New Roman"/>
-          <w:sz w:val="32"/>
-          <w:szCs w:val="32"/>
-          <w:lang w:val="en-US"/>
-        </w:rPr>
-        <w:t>Each</w:t>
-      </w:r>
-      <w:proofErr w:type="gramEnd"/>
-      <w:r>
-        <w:rPr>
-          <w:rFonts w:ascii="Times New Roman" w:hAnsi="Times New Roman" w:cs="Times New Roman"/>
-          <w:sz w:val="32"/>
-          <w:szCs w:val="32"/>
-          <w:lang w:val="en-US"/>
-        </w:rPr>
-        <w:t xml:space="preserve"> port has its own broadcasting domain.</w:t>
+      <w:r>
+        <w:rPr>
+          <w:rFonts w:ascii="Times New Roman" w:hAnsi="Times New Roman" w:cs="Times New Roman"/>
+          <w:b/>
+          <w:bCs/>
+          <w:sz w:val="32"/>
+          <w:szCs w:val="32"/>
+          <w:lang w:val="en-US"/>
+        </w:rPr>
+        <w:t>Each port has its own broadcasting domain</w:t>
+      </w:r>
+      <w:r>
+        <w:rPr>
+          <w:rFonts w:ascii="Times New Roman" w:hAnsi="Times New Roman" w:cs="Times New Roman"/>
+          <w:sz w:val="32"/>
+          <w:szCs w:val="32"/>
+          <w:lang w:val="en-US"/>
+        </w:rPr>
+        <w:t>.</w:t>
       </w:r>
     </w:p>
     <w:p>
@@ -4491,11 +5339,42 @@
       <w:r>
         <w:rPr>
           <w:rFonts w:ascii="Times New Roman" w:hAnsi="Times New Roman" w:cs="Times New Roman"/>
-          <w:sz w:val="32"/>
-          <w:szCs w:val="32"/>
-          <w:lang w:val="en-US"/>
-        </w:rPr>
-        <w:t>Uses IP addresses to maintain Routing table.</w:t>
+          <w:b/>
+          <w:bCs/>
+          <w:sz w:val="32"/>
+          <w:szCs w:val="32"/>
+          <w:lang w:val="en-US"/>
+        </w:rPr>
+        <w:t>Uses IP</w:t>
+      </w:r>
+      <w:r>
+        <w:rPr>
+          <w:rFonts w:ascii="Times New Roman" w:hAnsi="Times New Roman" w:cs="Times New Roman"/>
+          <w:sz w:val="32"/>
+          <w:szCs w:val="32"/>
+          <w:lang w:val="en-US"/>
+        </w:rPr>
+        <w:t xml:space="preserve"> addresses to </w:t>
+      </w:r>
+      <w:r>
+        <w:rPr>
+          <w:rFonts w:ascii="Times New Roman" w:hAnsi="Times New Roman" w:cs="Times New Roman"/>
+          <w:b/>
+          <w:bCs/>
+          <w:sz w:val="32"/>
+          <w:szCs w:val="32"/>
+          <w:lang w:val="en-US"/>
+        </w:rPr>
+        <w:t>maintain Routing table</w:t>
+      </w:r>
+      <w:r>
+        <w:rPr>
+          <w:rFonts w:ascii="Times New Roman" w:hAnsi="Times New Roman" w:cs="Times New Roman"/>
+          <w:sz w:val="32"/>
+          <w:szCs w:val="32"/>
+          <w:lang w:val="en-US"/>
+        </w:rPr>
+        <w:t>.</w:t>
       </w:r>
     </w:p>
     <w:p>
@@ -4559,6 +5438,21 @@
           <w:lang w:val="en-US"/>
         </w:rPr>
       </w:pPr>
+    </w:p>
+    <w:p>
+      <w:pPr>
+        <w:pStyle w:val="ListParagraph"/>
+        <w:ind w:left="360"/>
+        <w:rPr>
+          <w:rFonts w:ascii="Georgia" w:hAnsi="Georgia"/>
+          <w:b/>
+          <w:bCs/>
+          <w:sz w:val="32"/>
+          <w:szCs w:val="32"/>
+          <w:u w:val="single"/>
+          <w:lang w:val="en-US"/>
+        </w:rPr>
+      </w:pPr>
       <w:r>
         <w:rPr>
           <w:noProof/>
@@ -4567,9 +5461,17 @@
           <w:lang w:val="en-US"/>
         </w:rPr>
         <w:drawing>
-          <wp:inline distT="0" distB="0" distL="0" distR="0" wp14:anchorId="725D71F9" wp14:editId="3E341D98">
-            <wp:extent cx="4816406" cy="3340100"/>
-            <wp:effectExtent l="0" t="0" r="3810" b="0"/>
+          <wp:anchor distT="0" distB="0" distL="114300" distR="114300" simplePos="0" relativeHeight="251675648" behindDoc="0" locked="0" layoutInCell="1" allowOverlap="1" wp14:anchorId="725D71F9" wp14:editId="0C57471A">
+            <wp:simplePos x="0" y="0"/>
+            <wp:positionH relativeFrom="column">
+              <wp:posOffset>920750</wp:posOffset>
+            </wp:positionH>
+            <wp:positionV relativeFrom="paragraph">
+              <wp:posOffset>-74930</wp:posOffset>
+            </wp:positionV>
+            <wp:extent cx="4815840" cy="3003550"/>
+            <wp:effectExtent l="0" t="0" r="3810" b="6350"/>
+            <wp:wrapSquare wrapText="bothSides"/>
             <wp:docPr id="1263585782" name="Picture 1"/>
             <wp:cNvGraphicFramePr>
               <a:graphicFrameLocks xmlns:a="http://schemas.openxmlformats.org/drawingml/2006/main" noChangeAspect="1"/>
@@ -4581,94 +5483,377 @@
                     <pic:cNvPr id="1263585782" name=""/>
                     <pic:cNvPicPr/>
                   </pic:nvPicPr>
-                  <pic:blipFill>
-                    <a:blip r:embed="rId10"/>
+                  <pic:blipFill rotWithShape="1">
+                    <a:blip r:embed="rId12">
+                      <a:extLst>
+                        <a:ext uri="{28A0092B-C50C-407E-A947-70E740481C1C}">
+                          <a14:useLocalDpi xmlns:a14="http://schemas.microsoft.com/office/drawing/2010/main" val="0"/>
+                        </a:ext>
+                      </a:extLst>
+                    </a:blip>
+                    <a:srcRect b="10065"/>
                     <a:stretch>
                       <a:fillRect/>
                     </a:stretch>
                   </pic:blipFill>
-                  <pic:spPr>
+                  <pic:spPr bwMode="auto">
                     <a:xfrm>
                       <a:off x="0" y="0"/>
-                      <a:ext cx="4843519" cy="3358903"/>
+                      <a:ext cx="4815840" cy="3003550"/>
                     </a:xfrm>
                     <a:prstGeom prst="rect">
                       <a:avLst/>
                     </a:prstGeom>
+                    <a:ln>
+                      <a:noFill/>
+                    </a:ln>
+                    <a:extLst>
+                      <a:ext uri="{53640926-AAD7-44D8-BBD7-CCE9431645EC}">
+                        <a14:shadowObscured xmlns:a14="http://schemas.microsoft.com/office/drawing/2010/main"/>
+                      </a:ext>
+                    </a:extLst>
+                  </pic:spPr>
+                </pic:pic>
+              </a:graphicData>
+            </a:graphic>
+          </wp:anchor>
+        </w:drawing>
+      </w:r>
+    </w:p>
+    <w:p>
+      <w:pPr>
+        <w:pStyle w:val="ListParagraph"/>
+        <w:ind w:left="360"/>
+        <w:rPr>
+          <w:rFonts w:ascii="Georgia" w:hAnsi="Georgia"/>
+          <w:b/>
+          <w:bCs/>
+          <w:sz w:val="32"/>
+          <w:szCs w:val="32"/>
+          <w:u w:val="single"/>
+          <w:lang w:val="en-US"/>
+        </w:rPr>
+      </w:pPr>
+    </w:p>
+    <w:p>
+      <w:pPr>
+        <w:pStyle w:val="ListParagraph"/>
+        <w:ind w:left="360"/>
+        <w:rPr>
+          <w:rFonts w:ascii="Georgia" w:hAnsi="Georgia"/>
+          <w:b/>
+          <w:bCs/>
+          <w:sz w:val="32"/>
+          <w:szCs w:val="32"/>
+          <w:u w:val="single"/>
+          <w:lang w:val="en-US"/>
+        </w:rPr>
+      </w:pPr>
+    </w:p>
+    <w:p>
+      <w:pPr>
+        <w:pStyle w:val="ListParagraph"/>
+        <w:ind w:left="360"/>
+        <w:rPr>
+          <w:rFonts w:ascii="Georgia" w:hAnsi="Georgia"/>
+          <w:b/>
+          <w:bCs/>
+          <w:sz w:val="32"/>
+          <w:szCs w:val="32"/>
+          <w:u w:val="single"/>
+          <w:lang w:val="en-US"/>
+        </w:rPr>
+      </w:pPr>
+    </w:p>
+    <w:p>
+      <w:pPr>
+        <w:pStyle w:val="ListParagraph"/>
+        <w:ind w:left="360"/>
+        <w:rPr>
+          <w:rFonts w:ascii="Georgia" w:hAnsi="Georgia"/>
+          <w:b/>
+          <w:bCs/>
+          <w:sz w:val="32"/>
+          <w:szCs w:val="32"/>
+          <w:u w:val="single"/>
+          <w:lang w:val="en-US"/>
+        </w:rPr>
+      </w:pPr>
+    </w:p>
+    <w:p>
+      <w:pPr>
+        <w:pStyle w:val="ListParagraph"/>
+        <w:ind w:left="360"/>
+        <w:rPr>
+          <w:rFonts w:ascii="Georgia" w:hAnsi="Georgia"/>
+          <w:b/>
+          <w:bCs/>
+          <w:sz w:val="32"/>
+          <w:szCs w:val="32"/>
+          <w:u w:val="single"/>
+          <w:lang w:val="en-US"/>
+        </w:rPr>
+      </w:pPr>
+    </w:p>
+    <w:p>
+      <w:pPr>
+        <w:pStyle w:val="ListParagraph"/>
+        <w:ind w:left="360"/>
+        <w:rPr>
+          <w:rFonts w:ascii="Georgia" w:hAnsi="Georgia"/>
+          <w:b/>
+          <w:bCs/>
+          <w:sz w:val="32"/>
+          <w:szCs w:val="32"/>
+          <w:u w:val="single"/>
+          <w:lang w:val="en-US"/>
+        </w:rPr>
+      </w:pPr>
+    </w:p>
+    <w:p>
+      <w:pPr>
+        <w:pStyle w:val="ListParagraph"/>
+        <w:ind w:left="360"/>
+        <w:rPr>
+          <w:rFonts w:ascii="Georgia" w:hAnsi="Georgia"/>
+          <w:b/>
+          <w:bCs/>
+          <w:sz w:val="32"/>
+          <w:szCs w:val="32"/>
+          <w:u w:val="single"/>
+          <w:lang w:val="en-US"/>
+        </w:rPr>
+      </w:pPr>
+    </w:p>
+    <w:p>
+      <w:pPr>
+        <w:pStyle w:val="ListParagraph"/>
+        <w:ind w:left="360"/>
+        <w:rPr>
+          <w:rFonts w:ascii="Georgia" w:hAnsi="Georgia"/>
+          <w:b/>
+          <w:bCs/>
+          <w:sz w:val="32"/>
+          <w:szCs w:val="32"/>
+          <w:u w:val="single"/>
+          <w:lang w:val="en-US"/>
+        </w:rPr>
+      </w:pPr>
+    </w:p>
+    <w:p>
+      <w:pPr>
+        <w:pStyle w:val="ListParagraph"/>
+        <w:ind w:left="360"/>
+        <w:rPr>
+          <w:rFonts w:ascii="Georgia" w:hAnsi="Georgia"/>
+          <w:b/>
+          <w:bCs/>
+          <w:sz w:val="32"/>
+          <w:szCs w:val="32"/>
+          <w:u w:val="single"/>
+          <w:lang w:val="en-US"/>
+        </w:rPr>
+      </w:pPr>
+    </w:p>
+    <w:p>
+      <w:pPr>
+        <w:pStyle w:val="ListParagraph"/>
+        <w:ind w:left="360"/>
+        <w:rPr>
+          <w:rFonts w:ascii="Georgia" w:hAnsi="Georgia"/>
+          <w:b/>
+          <w:bCs/>
+          <w:sz w:val="32"/>
+          <w:szCs w:val="32"/>
+          <w:u w:val="single"/>
+          <w:lang w:val="en-US"/>
+        </w:rPr>
+      </w:pPr>
+    </w:p>
+    <w:p>
+      <w:pPr>
+        <w:pStyle w:val="ListParagraph"/>
+        <w:ind w:left="360"/>
+        <w:rPr>
+          <w:rFonts w:ascii="Georgia" w:hAnsi="Georgia"/>
+          <w:b/>
+          <w:bCs/>
+          <w:sz w:val="32"/>
+          <w:szCs w:val="32"/>
+          <w:u w:val="single"/>
+          <w:lang w:val="en-US"/>
+        </w:rPr>
+      </w:pPr>
+    </w:p>
+    <w:p>
+      <w:pPr>
+        <w:pStyle w:val="ListParagraph"/>
+        <w:ind w:left="360"/>
+        <w:rPr>
+          <w:rFonts w:ascii="Georgia" w:hAnsi="Georgia"/>
+          <w:b/>
+          <w:bCs/>
+          <w:sz w:val="32"/>
+          <w:szCs w:val="32"/>
+          <w:u w:val="single"/>
+          <w:lang w:val="en-US"/>
+        </w:rPr>
+      </w:pPr>
+    </w:p>
+    <w:p>
+      <w:pPr>
+        <w:pStyle w:val="ListParagraph"/>
+        <w:numPr>
+          <w:ilvl w:val="0"/>
+          <w:numId w:val="3"/>
+        </w:numPr>
+        <w:rPr>
+          <w:rFonts w:ascii="Georgia" w:hAnsi="Georgia"/>
+          <w:b/>
+          <w:bCs/>
+          <w:sz w:val="32"/>
+          <w:szCs w:val="32"/>
+          <w:u w:val="single"/>
+          <w:lang w:val="en-US"/>
+        </w:rPr>
+      </w:pPr>
+      <w:r>
+        <w:rPr>
+          <w:rFonts w:ascii="Georgia" w:hAnsi="Georgia"/>
+          <w:b/>
+          <w:bCs/>
+          <w:sz w:val="32"/>
+          <w:szCs w:val="32"/>
+          <w:u w:val="single"/>
+          <w:lang w:val="en-US"/>
+        </w:rPr>
+        <w:t>Gateway :-</w:t>
+      </w:r>
+    </w:p>
+    <w:p>
+      <w:pPr>
+        <w:pStyle w:val="ListParagraph"/>
+        <w:numPr>
+          <w:ilvl w:val="0"/>
+          <w:numId w:val="14"/>
+        </w:numPr>
+        <w:rPr>
+          <w:rFonts w:ascii="Times New Roman" w:hAnsi="Times New Roman" w:cs="Times New Roman"/>
+          <w:sz w:val="32"/>
+          <w:szCs w:val="32"/>
+          <w:lang w:val="en-US"/>
+        </w:rPr>
+      </w:pPr>
+      <w:r>
+        <w:rPr>
+          <w:rFonts w:ascii="Times New Roman" w:hAnsi="Times New Roman" w:cs="Times New Roman"/>
+          <w:sz w:val="32"/>
+          <w:szCs w:val="32"/>
+          <w:lang w:val="en-US"/>
+        </w:rPr>
+        <w:t>Gateway is an entry/exit point of network. Sometimes it is implemented at switch.</w:t>
+      </w:r>
+    </w:p>
+    <w:p>
+      <w:pPr>
+        <w:pStyle w:val="ListParagraph"/>
+        <w:rPr>
+          <w:rFonts w:ascii="Times New Roman" w:hAnsi="Times New Roman" w:cs="Times New Roman"/>
+          <w:sz w:val="32"/>
+          <w:szCs w:val="32"/>
+          <w:lang w:val="en-US"/>
+        </w:rPr>
+      </w:pPr>
+    </w:p>
+    <w:p>
+      <w:pPr>
+        <w:pStyle w:val="ListParagraph"/>
+        <w:rPr>
+          <w:rFonts w:ascii="Times New Roman" w:hAnsi="Times New Roman" w:cs="Times New Roman"/>
+          <w:sz w:val="32"/>
+          <w:szCs w:val="32"/>
+          <w:lang w:val="en-US"/>
+        </w:rPr>
+      </w:pPr>
+      <w:r>
+        <w:rPr>
+          <w:rFonts w:ascii="Times New Roman" w:hAnsi="Times New Roman" w:cs="Times New Roman"/>
+          <w:noProof/>
+          <w:sz w:val="32"/>
+          <w:szCs w:val="32"/>
+          <w:lang w:val="en-US"/>
+        </w:rPr>
+        <w:drawing>
+          <wp:inline distT="0" distB="0" distL="0" distR="0" wp14:anchorId="18212E0F" wp14:editId="31A1BEA5">
+            <wp:extent cx="5707936" cy="2787650"/>
+            <wp:effectExtent l="19050" t="19050" r="26670" b="12700"/>
+            <wp:docPr id="1521857019" name="Picture 8"/>
+            <wp:cNvGraphicFramePr>
+              <a:graphicFrameLocks xmlns:a="http://schemas.openxmlformats.org/drawingml/2006/main" noChangeAspect="1"/>
+            </wp:cNvGraphicFramePr>
+            <a:graphic xmlns:a="http://schemas.openxmlformats.org/drawingml/2006/main">
+              <a:graphicData uri="http://schemas.openxmlformats.org/drawingml/2006/picture">
+                <pic:pic xmlns:pic="http://schemas.openxmlformats.org/drawingml/2006/picture">
+                  <pic:nvPicPr>
+                    <pic:cNvPr id="1521857019" name="Picture 1521857019"/>
+                    <pic:cNvPicPr/>
+                  </pic:nvPicPr>
+                  <pic:blipFill rotWithShape="1">
+                    <a:blip r:embed="rId13">
+                      <a:extLst>
+                        <a:ext uri="{28A0092B-C50C-407E-A947-70E740481C1C}">
+                          <a14:useLocalDpi xmlns:a14="http://schemas.microsoft.com/office/drawing/2010/main" val="0"/>
+                        </a:ext>
+                      </a:extLst>
+                    </a:blip>
+                    <a:srcRect b="6675"/>
+                    <a:stretch>
+                      <a:fillRect/>
+                    </a:stretch>
+                  </pic:blipFill>
+                  <pic:spPr bwMode="auto">
+                    <a:xfrm>
+                      <a:off x="0" y="0"/>
+                      <a:ext cx="5725023" cy="2795995"/>
+                    </a:xfrm>
+                    <a:prstGeom prst="rect">
+                      <a:avLst/>
+                    </a:prstGeom>
+                    <a:ln w="9525" cap="flat" cmpd="sng" algn="ctr">
+                      <a:solidFill>
+                        <a:sysClr val="windowText" lastClr="000000"/>
+                      </a:solidFill>
+                      <a:prstDash val="solid"/>
+                      <a:round/>
+                      <a:headEnd type="none" w="med" len="med"/>
+                      <a:tailEnd type="none" w="med" len="med"/>
+                      <a:extLst>
+                        <a:ext uri="{C807C97D-BFC1-408E-A445-0C87EB9F89A2}">
+                          <ask:lineSketchStyleProps xmlns:ask="http://schemas.microsoft.com/office/drawing/2018/sketchyshapes" sd="0">
+                            <a:custGeom>
+                              <a:avLst/>
+                              <a:gdLst/>
+                              <a:ahLst/>
+                              <a:cxnLst/>
+                              <a:rect l="0" t="0" r="0" b="0"/>
+                              <a:pathLst/>
+                            </a:custGeom>
+                            <ask:type/>
+                          </ask:lineSketchStyleProps>
+                        </a:ext>
+                      </a:extLst>
+                    </a:ln>
+                    <a:extLst>
+                      <a:ext uri="{53640926-AAD7-44D8-BBD7-CCE9431645EC}">
+                        <a14:shadowObscured xmlns:a14="http://schemas.microsoft.com/office/drawing/2010/main"/>
+                      </a:ext>
+                    </a:extLst>
                   </pic:spPr>
                 </pic:pic>
               </a:graphicData>
             </a:graphic>
           </wp:inline>
         </w:drawing>
-      </w:r>
-    </w:p>
-    <w:p>
-      <w:pPr>
-        <w:pStyle w:val="ListParagraph"/>
-        <w:numPr>
-          <w:ilvl w:val="0"/>
-          <w:numId w:val="3"/>
-        </w:numPr>
-        <w:rPr>
-          <w:rFonts w:ascii="Georgia" w:hAnsi="Georgia"/>
-          <w:b/>
-          <w:bCs/>
-          <w:sz w:val="32"/>
-          <w:szCs w:val="32"/>
-          <w:u w:val="single"/>
-          <w:lang w:val="en-US"/>
-        </w:rPr>
-      </w:pPr>
-      <w:proofErr w:type="gramStart"/>
-      <w:r>
-        <w:rPr>
-          <w:rFonts w:ascii="Georgia" w:hAnsi="Georgia"/>
-          <w:b/>
-          <w:bCs/>
-          <w:sz w:val="32"/>
-          <w:szCs w:val="32"/>
-          <w:u w:val="single"/>
-          <w:lang w:val="en-US"/>
-        </w:rPr>
-        <w:t>Gateway :</w:t>
-      </w:r>
-      <w:proofErr w:type="gramEnd"/>
-      <w:r>
-        <w:rPr>
-          <w:rFonts w:ascii="Georgia" w:hAnsi="Georgia"/>
-          <w:b/>
-          <w:bCs/>
-          <w:sz w:val="32"/>
-          <w:szCs w:val="32"/>
-          <w:u w:val="single"/>
-          <w:lang w:val="en-US"/>
-        </w:rPr>
-        <w:t>-</w:t>
-      </w:r>
-    </w:p>
-    <w:p>
-      <w:pPr>
-        <w:pStyle w:val="ListParagraph"/>
-        <w:numPr>
-          <w:ilvl w:val="0"/>
-          <w:numId w:val="14"/>
-        </w:numPr>
-        <w:rPr>
-          <w:rFonts w:ascii="Times New Roman" w:hAnsi="Times New Roman" w:cs="Times New Roman"/>
-          <w:sz w:val="32"/>
-          <w:szCs w:val="32"/>
-          <w:lang w:val="en-US"/>
-        </w:rPr>
-      </w:pPr>
-      <w:r>
-        <w:rPr>
-          <w:rFonts w:ascii="Times New Roman" w:hAnsi="Times New Roman" w:cs="Times New Roman"/>
-          <w:sz w:val="32"/>
-          <w:szCs w:val="32"/>
-          <w:lang w:val="en-US"/>
-        </w:rPr>
-        <w:t>Gateway is an entry/exit point of network. Sometimes it is implemented at switch.</w:t>
       </w:r>
     </w:p>
     <w:sectPr>
@@ -4683,6 +5868,32 @@
 
 <file path=word/numbering.xml><?xml version="1.0" encoding="utf-8"?>
 <w:numbering xmlns:wpc="http://schemas.microsoft.com/office/word/2010/wordprocessingCanvas" xmlns:cx="http://schemas.microsoft.com/office/drawing/2014/chartex" xmlns:cx1="http://schemas.microsoft.com/office/drawing/2015/9/8/chartex" xmlns:cx2="http://schemas.microsoft.com/office/drawing/2015/10/21/chartex" xmlns:cx3="http://schemas.microsoft.com/office/drawing/2016/5/9/chartex" xmlns:cx4="http://schemas.microsoft.com/office/drawing/2016/5/10/chartex" xmlns:cx5="http://schemas.microsoft.com/office/drawing/2016/5/11/chartex" xmlns:cx6="http://schemas.microsoft.com/office/drawing/2016/5/12/chartex" xmlns:cx7="http://schemas.microsoft.com/office/drawing/2016/5/13/chartex" xmlns:cx8="http://schemas.microsoft.com/office/drawing/2016/5/14/chartex" xmlns:mc="http://schemas.openxmlformats.org/markup-compatibility/2006" xmlns:aink="http://schemas.microsoft.com/office/drawing/2016/ink" xmlns:am3d="http://schemas.microsoft.com/office/drawing/2017/model3d" xmlns:o="urn:schemas-microsoft-com:office:office" xmlns:oel="http://schemas.microsoft.com/office/2019/extlst" xmlns:r="http://schemas.openxmlformats.org/officeDocument/2006/relationships" xmlns:m="http://schemas.openxmlformats.org/officeDocument/2006/math" xmlns:v="urn:schemas-microsoft-com:vml" xmlns:wp14="http://schemas.microsoft.com/office/word/2010/wordprocessingDrawing" xmlns:wp="http://schemas.openxmlformats.org/drawingml/2006/wordprocessingDrawing" xmlns:w10="urn:schemas-microsoft-com:office:word" xmlns:w="http://schemas.openxmlformats.org/wordprocessingml/2006/main" xmlns:w14="http://schemas.microsoft.com/office/word/2010/wordml" xmlns:w15="http://schemas.microsoft.com/office/word/2012/wordml" xmlns:w16cex="http://schemas.microsoft.com/office/word/2018/wordml/cex" xmlns:w16cid="http://schemas.microsoft.com/office/word/2016/wordml/cid" xmlns:w16="http://schemas.microsoft.com/office/word/2018/wordml" xmlns:w16du="http://schemas.microsoft.com/office/word/2023/wordml/word16du" xmlns:w16sdtdh="http://schemas.microsoft.com/office/word/2020/wordml/sdtdatahash" xmlns:w16sdtfl="http://schemas.microsoft.com/office/word/2024/wordml/sdtformatlock" xmlns:w16se="http://schemas.microsoft.com/office/word/2015/wordml/symex" xmlns:wpg="http://schemas.microsoft.com/office/word/2010/wordprocessingGroup" xmlns:wpi="http://schemas.microsoft.com/office/word/2010/wordprocessingInk" xmlns:wne="http://schemas.microsoft.com/office/word/2006/wordml" xmlns:wps="http://schemas.microsoft.com/office/word/2010/wordprocessingShape" mc:Ignorable="w14 w15 w16se w16cid w16 w16cex w16sdtdh w16sdtfl w16du wp14">
+  <w:numPicBullet w:numPicBulletId="0">
+    <w:pict>
+      <v:shapetype w14:anchorId="10C6C5D3" id="_x0000_t75" coordsize="21600,21600" o:spt="75" o:preferrelative="t" path="m@4@5l@4@11@9@11@9@5xe" filled="f" stroked="f">
+        <v:stroke joinstyle="miter"/>
+        <v:formulas>
+          <v:f eqn="if lineDrawn pixelLineWidth 0"/>
+          <v:f eqn="sum @0 1 0"/>
+          <v:f eqn="sum 0 0 @1"/>
+          <v:f eqn="prod @2 1 2"/>
+          <v:f eqn="prod @3 21600 pixelWidth"/>
+          <v:f eqn="prod @3 21600 pixelHeight"/>
+          <v:f eqn="sum @0 0 1"/>
+          <v:f eqn="prod @6 1 2"/>
+          <v:f eqn="prod @7 21600 pixelWidth"/>
+          <v:f eqn="sum @8 21600 0"/>
+          <v:f eqn="prod @7 21600 pixelHeight"/>
+          <v:f eqn="sum @10 21600 0"/>
+        </v:formulas>
+        <v:path o:extrusionok="f" gradientshapeok="t" o:connecttype="rect"/>
+        <o:lock v:ext="edit" aspectratio="t"/>
+      </v:shapetype>
+      <v:shape id="_x0000_i1025" type="#_x0000_t75" style="width:11.25pt;height:11.25pt" o:bullet="t">
+        <v:imagedata r:id="rId1" o:title="mso4F95"/>
+      </v:shape>
+    </w:pict>
+  </w:numPicBullet>
   <w:abstractNum w:abstractNumId="0" w15:restartNumberingAfterBreak="0">
     <w:nsid w:val="00642C62"/>
     <w:multiLevelType w:val="hybridMultilevel"/>
@@ -4772,8 +5983,8 @@
   <w:abstractNum w:abstractNumId="1" w15:restartNumberingAfterBreak="0">
     <w:nsid w:val="055954A5"/>
     <w:multiLevelType w:val="hybridMultilevel"/>
-    <w:tmpl w:val="003EB644"/>
-    <w:lvl w:ilvl="0" w:tplc="4009000B">
+    <w:tmpl w:val="32A2BD60"/>
+    <w:lvl w:ilvl="0" w:tplc="A3DA5F9A">
       <w:start w:val="1"/>
       <w:numFmt w:val="bullet"/>
       <w:lvlText w:val=""/>
@@ -4783,6 +5994,7 @@
       </w:pPr>
       <w:rPr>
         <w:rFonts w:ascii="Wingdings" w:hAnsi="Wingdings" w:hint="default"/>
+        <w:color w:val="auto"/>
       </w:rPr>
     </w:lvl>
     <w:lvl w:ilvl="1" w:tplc="40090003">
@@ -4883,6 +6095,120 @@
     </w:lvl>
   </w:abstractNum>
   <w:abstractNum w:abstractNumId="2" w15:restartNumberingAfterBreak="0">
+    <w:nsid w:val="10EF47C1"/>
+    <w:multiLevelType w:val="hybridMultilevel"/>
+    <w:tmpl w:val="3F228334"/>
+    <w:lvl w:ilvl="0" w:tplc="D55A5A2E">
+      <w:start w:val="1"/>
+      <w:numFmt w:val="bullet"/>
+      <w:lvlText w:val=""/>
+      <w:lvlJc w:val="left"/>
+      <w:pPr>
+        <w:ind w:left="360" w:hanging="360"/>
+      </w:pPr>
+      <w:rPr>
+        <w:rFonts w:ascii="Wingdings" w:hAnsi="Wingdings" w:hint="default"/>
+        <w:color w:val="auto"/>
+      </w:rPr>
+    </w:lvl>
+    <w:lvl w:ilvl="1" w:tplc="40090003" w:tentative="1">
+      <w:start w:val="1"/>
+      <w:numFmt w:val="bullet"/>
+      <w:lvlText w:val="o"/>
+      <w:lvlJc w:val="left"/>
+      <w:pPr>
+        <w:ind w:left="1080" w:hanging="360"/>
+      </w:pPr>
+      <w:rPr>
+        <w:rFonts w:ascii="Courier New" w:hAnsi="Courier New" w:cs="Courier New" w:hint="default"/>
+      </w:rPr>
+    </w:lvl>
+    <w:lvl w:ilvl="2" w:tplc="40090005" w:tentative="1">
+      <w:start w:val="1"/>
+      <w:numFmt w:val="bullet"/>
+      <w:lvlText w:val=""/>
+      <w:lvlJc w:val="left"/>
+      <w:pPr>
+        <w:ind w:left="1800" w:hanging="360"/>
+      </w:pPr>
+      <w:rPr>
+        <w:rFonts w:ascii="Wingdings" w:hAnsi="Wingdings" w:hint="default"/>
+      </w:rPr>
+    </w:lvl>
+    <w:lvl w:ilvl="3" w:tplc="40090001" w:tentative="1">
+      <w:start w:val="1"/>
+      <w:numFmt w:val="bullet"/>
+      <w:lvlText w:val=""/>
+      <w:lvlJc w:val="left"/>
+      <w:pPr>
+        <w:ind w:left="2520" w:hanging="360"/>
+      </w:pPr>
+      <w:rPr>
+        <w:rFonts w:ascii="Symbol" w:hAnsi="Symbol" w:hint="default"/>
+      </w:rPr>
+    </w:lvl>
+    <w:lvl w:ilvl="4" w:tplc="40090003" w:tentative="1">
+      <w:start w:val="1"/>
+      <w:numFmt w:val="bullet"/>
+      <w:lvlText w:val="o"/>
+      <w:lvlJc w:val="left"/>
+      <w:pPr>
+        <w:ind w:left="3240" w:hanging="360"/>
+      </w:pPr>
+      <w:rPr>
+        <w:rFonts w:ascii="Courier New" w:hAnsi="Courier New" w:cs="Courier New" w:hint="default"/>
+      </w:rPr>
+    </w:lvl>
+    <w:lvl w:ilvl="5" w:tplc="40090005" w:tentative="1">
+      <w:start w:val="1"/>
+      <w:numFmt w:val="bullet"/>
+      <w:lvlText w:val=""/>
+      <w:lvlJc w:val="left"/>
+      <w:pPr>
+        <w:ind w:left="3960" w:hanging="360"/>
+      </w:pPr>
+      <w:rPr>
+        <w:rFonts w:ascii="Wingdings" w:hAnsi="Wingdings" w:hint="default"/>
+      </w:rPr>
+    </w:lvl>
+    <w:lvl w:ilvl="6" w:tplc="40090001" w:tentative="1">
+      <w:start w:val="1"/>
+      <w:numFmt w:val="bullet"/>
+      <w:lvlText w:val=""/>
+      <w:lvlJc w:val="left"/>
+      <w:pPr>
+        <w:ind w:left="4680" w:hanging="360"/>
+      </w:pPr>
+      <w:rPr>
+        <w:rFonts w:ascii="Symbol" w:hAnsi="Symbol" w:hint="default"/>
+      </w:rPr>
+    </w:lvl>
+    <w:lvl w:ilvl="7" w:tplc="40090003" w:tentative="1">
+      <w:start w:val="1"/>
+      <w:numFmt w:val="bullet"/>
+      <w:lvlText w:val="o"/>
+      <w:lvlJc w:val="left"/>
+      <w:pPr>
+        <w:ind w:left="5400" w:hanging="360"/>
+      </w:pPr>
+      <w:rPr>
+        <w:rFonts w:ascii="Courier New" w:hAnsi="Courier New" w:cs="Courier New" w:hint="default"/>
+      </w:rPr>
+    </w:lvl>
+    <w:lvl w:ilvl="8" w:tplc="40090005" w:tentative="1">
+      <w:start w:val="1"/>
+      <w:numFmt w:val="bullet"/>
+      <w:lvlText w:val=""/>
+      <w:lvlJc w:val="left"/>
+      <w:pPr>
+        <w:ind w:left="6120" w:hanging="360"/>
+      </w:pPr>
+      <w:rPr>
+        <w:rFonts w:ascii="Wingdings" w:hAnsi="Wingdings" w:hint="default"/>
+      </w:rPr>
+    </w:lvl>
+  </w:abstractNum>
+  <w:abstractNum w:abstractNumId="3" w15:restartNumberingAfterBreak="0">
     <w:nsid w:val="1CB03928"/>
     <w:multiLevelType w:val="hybridMultilevel"/>
     <w:tmpl w:val="CF50B34C"/>
@@ -4995,7 +6321,7 @@
       </w:rPr>
     </w:lvl>
   </w:abstractNum>
-  <w:abstractNum w:abstractNumId="3" w15:restartNumberingAfterBreak="0">
+  <w:abstractNum w:abstractNumId="4" w15:restartNumberingAfterBreak="0">
     <w:nsid w:val="2260084B"/>
     <w:multiLevelType w:val="hybridMultilevel"/>
     <w:tmpl w:val="CCC2A80E"/>
@@ -5108,10 +6434,10 @@
       </w:rPr>
     </w:lvl>
   </w:abstractNum>
-  <w:abstractNum w:abstractNumId="4" w15:restartNumberingAfterBreak="0">
+  <w:abstractNum w:abstractNumId="5" w15:restartNumberingAfterBreak="0">
     <w:nsid w:val="27D85265"/>
     <w:multiLevelType w:val="hybridMultilevel"/>
-    <w:tmpl w:val="FDDA4DA2"/>
+    <w:tmpl w:val="699035D4"/>
     <w:lvl w:ilvl="0" w:tplc="4009000B">
       <w:start w:val="1"/>
       <w:numFmt w:val="bullet"/>
@@ -5221,7 +6547,120 @@
       </w:rPr>
     </w:lvl>
   </w:abstractNum>
-  <w:abstractNum w:abstractNumId="5" w15:restartNumberingAfterBreak="0">
+  <w:abstractNum w:abstractNumId="6" w15:restartNumberingAfterBreak="0">
+    <w:nsid w:val="2C9054A8"/>
+    <w:multiLevelType w:val="hybridMultilevel"/>
+    <w:tmpl w:val="1E2A87BC"/>
+    <w:lvl w:ilvl="0" w:tplc="40090009">
+      <w:start w:val="1"/>
+      <w:numFmt w:val="bullet"/>
+      <w:lvlText w:val=""/>
+      <w:lvlJc w:val="left"/>
+      <w:pPr>
+        <w:ind w:left="360" w:hanging="360"/>
+      </w:pPr>
+      <w:rPr>
+        <w:rFonts w:ascii="Wingdings" w:hAnsi="Wingdings" w:hint="default"/>
+      </w:rPr>
+    </w:lvl>
+    <w:lvl w:ilvl="1" w:tplc="40090003">
+      <w:start w:val="1"/>
+      <w:numFmt w:val="bullet"/>
+      <w:lvlText w:val="o"/>
+      <w:lvlJc w:val="left"/>
+      <w:pPr>
+        <w:ind w:left="1080" w:hanging="360"/>
+      </w:pPr>
+      <w:rPr>
+        <w:rFonts w:ascii="Courier New" w:hAnsi="Courier New" w:cs="Courier New" w:hint="default"/>
+      </w:rPr>
+    </w:lvl>
+    <w:lvl w:ilvl="2" w:tplc="40090005" w:tentative="1">
+      <w:start w:val="1"/>
+      <w:numFmt w:val="bullet"/>
+      <w:lvlText w:val=""/>
+      <w:lvlJc w:val="left"/>
+      <w:pPr>
+        <w:ind w:left="1800" w:hanging="360"/>
+      </w:pPr>
+      <w:rPr>
+        <w:rFonts w:ascii="Wingdings" w:hAnsi="Wingdings" w:hint="default"/>
+      </w:rPr>
+    </w:lvl>
+    <w:lvl w:ilvl="3" w:tplc="40090001" w:tentative="1">
+      <w:start w:val="1"/>
+      <w:numFmt w:val="bullet"/>
+      <w:lvlText w:val=""/>
+      <w:lvlJc w:val="left"/>
+      <w:pPr>
+        <w:ind w:left="2520" w:hanging="360"/>
+      </w:pPr>
+      <w:rPr>
+        <w:rFonts w:ascii="Symbol" w:hAnsi="Symbol" w:hint="default"/>
+      </w:rPr>
+    </w:lvl>
+    <w:lvl w:ilvl="4" w:tplc="40090003" w:tentative="1">
+      <w:start w:val="1"/>
+      <w:numFmt w:val="bullet"/>
+      <w:lvlText w:val="o"/>
+      <w:lvlJc w:val="left"/>
+      <w:pPr>
+        <w:ind w:left="3240" w:hanging="360"/>
+      </w:pPr>
+      <w:rPr>
+        <w:rFonts w:ascii="Courier New" w:hAnsi="Courier New" w:cs="Courier New" w:hint="default"/>
+      </w:rPr>
+    </w:lvl>
+    <w:lvl w:ilvl="5" w:tplc="40090005" w:tentative="1">
+      <w:start w:val="1"/>
+      <w:numFmt w:val="bullet"/>
+      <w:lvlText w:val=""/>
+      <w:lvlJc w:val="left"/>
+      <w:pPr>
+        <w:ind w:left="3960" w:hanging="360"/>
+      </w:pPr>
+      <w:rPr>
+        <w:rFonts w:ascii="Wingdings" w:hAnsi="Wingdings" w:hint="default"/>
+      </w:rPr>
+    </w:lvl>
+    <w:lvl w:ilvl="6" w:tplc="40090001" w:tentative="1">
+      <w:start w:val="1"/>
+      <w:numFmt w:val="bullet"/>
+      <w:lvlText w:val=""/>
+      <w:lvlJc w:val="left"/>
+      <w:pPr>
+        <w:ind w:left="4680" w:hanging="360"/>
+      </w:pPr>
+      <w:rPr>
+        <w:rFonts w:ascii="Symbol" w:hAnsi="Symbol" w:hint="default"/>
+      </w:rPr>
+    </w:lvl>
+    <w:lvl w:ilvl="7" w:tplc="40090003" w:tentative="1">
+      <w:start w:val="1"/>
+      <w:numFmt w:val="bullet"/>
+      <w:lvlText w:val="o"/>
+      <w:lvlJc w:val="left"/>
+      <w:pPr>
+        <w:ind w:left="5400" w:hanging="360"/>
+      </w:pPr>
+      <w:rPr>
+        <w:rFonts w:ascii="Courier New" w:hAnsi="Courier New" w:cs="Courier New" w:hint="default"/>
+      </w:rPr>
+    </w:lvl>
+    <w:lvl w:ilvl="8" w:tplc="40090005" w:tentative="1">
+      <w:start w:val="1"/>
+      <w:numFmt w:val="bullet"/>
+      <w:lvlText w:val=""/>
+      <w:lvlJc w:val="left"/>
+      <w:pPr>
+        <w:ind w:left="6120" w:hanging="360"/>
+      </w:pPr>
+      <w:rPr>
+        <w:rFonts w:ascii="Wingdings" w:hAnsi="Wingdings" w:hint="default"/>
+      </w:rPr>
+    </w:lvl>
+  </w:abstractNum>
+  <w:abstractNum w:abstractNumId="7" w15:restartNumberingAfterBreak="0">
     <w:nsid w:val="323561FA"/>
     <w:multiLevelType w:val="hybridMultilevel"/>
     <w:tmpl w:val="E42C20BA"/>
@@ -5334,10 +6773,10 @@
       </w:rPr>
     </w:lvl>
   </w:abstractNum>
-  <w:abstractNum w:abstractNumId="6" w15:restartNumberingAfterBreak="0">
+  <w:abstractNum w:abstractNumId="8" w15:restartNumberingAfterBreak="0">
     <w:nsid w:val="32B34927"/>
     <w:multiLevelType w:val="hybridMultilevel"/>
-    <w:tmpl w:val="EC9CC1D2"/>
+    <w:tmpl w:val="7CAC3A54"/>
     <w:lvl w:ilvl="0" w:tplc="4009000B">
       <w:start w:val="1"/>
       <w:numFmt w:val="bullet"/>
@@ -5350,7 +6789,7 @@
         <w:rFonts w:ascii="Wingdings" w:hAnsi="Wingdings" w:hint="default"/>
       </w:rPr>
     </w:lvl>
-    <w:lvl w:ilvl="1" w:tplc="40090003" w:tentative="1">
+    <w:lvl w:ilvl="1" w:tplc="40090003">
       <w:start w:val="1"/>
       <w:numFmt w:val="bullet"/>
       <w:lvlText w:val="o"/>
@@ -5447,7 +6886,7 @@
       </w:rPr>
     </w:lvl>
   </w:abstractNum>
-  <w:abstractNum w:abstractNumId="7" w15:restartNumberingAfterBreak="0">
+  <w:abstractNum w:abstractNumId="9" w15:restartNumberingAfterBreak="0">
     <w:nsid w:val="383934A9"/>
     <w:multiLevelType w:val="hybridMultilevel"/>
     <w:tmpl w:val="022EE4F2"/>
@@ -5533,7 +6972,7 @@
       </w:pPr>
     </w:lvl>
   </w:abstractNum>
-  <w:abstractNum w:abstractNumId="8" w15:restartNumberingAfterBreak="0">
+  <w:abstractNum w:abstractNumId="10" w15:restartNumberingAfterBreak="0">
     <w:nsid w:val="3B380983"/>
     <w:multiLevelType w:val="hybridMultilevel"/>
     <w:tmpl w:val="394A181C"/>
@@ -5646,7 +7085,7 @@
       </w:rPr>
     </w:lvl>
   </w:abstractNum>
-  <w:abstractNum w:abstractNumId="9" w15:restartNumberingAfterBreak="0">
+  <w:abstractNum w:abstractNumId="11" w15:restartNumberingAfterBreak="0">
     <w:nsid w:val="430B42F2"/>
     <w:multiLevelType w:val="hybridMultilevel"/>
     <w:tmpl w:val="22F2EC2C"/>
@@ -5759,7 +7198,121 @@
       </w:rPr>
     </w:lvl>
   </w:abstractNum>
-  <w:abstractNum w:abstractNumId="10" w15:restartNumberingAfterBreak="0">
+  <w:abstractNum w:abstractNumId="12" w15:restartNumberingAfterBreak="0">
+    <w:nsid w:val="4CF6401C"/>
+    <w:multiLevelType w:val="hybridMultilevel"/>
+    <w:tmpl w:val="74AA2662"/>
+    <w:lvl w:ilvl="0" w:tplc="40090007">
+      <w:start w:val="1"/>
+      <w:numFmt w:val="bullet"/>
+      <w:lvlText w:val=""/>
+      <w:lvlPicBulletId w:val="0"/>
+      <w:lvlJc w:val="left"/>
+      <w:pPr>
+        <w:ind w:left="360" w:hanging="360"/>
+      </w:pPr>
+      <w:rPr>
+        <w:rFonts w:ascii="Symbol" w:hAnsi="Symbol" w:hint="default"/>
+      </w:rPr>
+    </w:lvl>
+    <w:lvl w:ilvl="1" w:tplc="40090003" w:tentative="1">
+      <w:start w:val="1"/>
+      <w:numFmt w:val="bullet"/>
+      <w:lvlText w:val="o"/>
+      <w:lvlJc w:val="left"/>
+      <w:pPr>
+        <w:ind w:left="1080" w:hanging="360"/>
+      </w:pPr>
+      <w:rPr>
+        <w:rFonts w:ascii="Courier New" w:hAnsi="Courier New" w:cs="Courier New" w:hint="default"/>
+      </w:rPr>
+    </w:lvl>
+    <w:lvl w:ilvl="2" w:tplc="40090005" w:tentative="1">
+      <w:start w:val="1"/>
+      <w:numFmt w:val="bullet"/>
+      <w:lvlText w:val=""/>
+      <w:lvlJc w:val="left"/>
+      <w:pPr>
+        <w:ind w:left="1800" w:hanging="360"/>
+      </w:pPr>
+      <w:rPr>
+        <w:rFonts w:ascii="Wingdings" w:hAnsi="Wingdings" w:hint="default"/>
+      </w:rPr>
+    </w:lvl>
+    <w:lvl w:ilvl="3" w:tplc="40090001" w:tentative="1">
+      <w:start w:val="1"/>
+      <w:numFmt w:val="bullet"/>
+      <w:lvlText w:val=""/>
+      <w:lvlJc w:val="left"/>
+      <w:pPr>
+        <w:ind w:left="2520" w:hanging="360"/>
+      </w:pPr>
+      <w:rPr>
+        <w:rFonts w:ascii="Symbol" w:hAnsi="Symbol" w:hint="default"/>
+      </w:rPr>
+    </w:lvl>
+    <w:lvl w:ilvl="4" w:tplc="40090003" w:tentative="1">
+      <w:start w:val="1"/>
+      <w:numFmt w:val="bullet"/>
+      <w:lvlText w:val="o"/>
+      <w:lvlJc w:val="left"/>
+      <w:pPr>
+        <w:ind w:left="3240" w:hanging="360"/>
+      </w:pPr>
+      <w:rPr>
+        <w:rFonts w:ascii="Courier New" w:hAnsi="Courier New" w:cs="Courier New" w:hint="default"/>
+      </w:rPr>
+    </w:lvl>
+    <w:lvl w:ilvl="5" w:tplc="40090005" w:tentative="1">
+      <w:start w:val="1"/>
+      <w:numFmt w:val="bullet"/>
+      <w:lvlText w:val=""/>
+      <w:lvlJc w:val="left"/>
+      <w:pPr>
+        <w:ind w:left="3960" w:hanging="360"/>
+      </w:pPr>
+      <w:rPr>
+        <w:rFonts w:ascii="Wingdings" w:hAnsi="Wingdings" w:hint="default"/>
+      </w:rPr>
+    </w:lvl>
+    <w:lvl w:ilvl="6" w:tplc="40090001" w:tentative="1">
+      <w:start w:val="1"/>
+      <w:numFmt w:val="bullet"/>
+      <w:lvlText w:val=""/>
+      <w:lvlJc w:val="left"/>
+      <w:pPr>
+        <w:ind w:left="4680" w:hanging="360"/>
+      </w:pPr>
+      <w:rPr>
+        <w:rFonts w:ascii="Symbol" w:hAnsi="Symbol" w:hint="default"/>
+      </w:rPr>
+    </w:lvl>
+    <w:lvl w:ilvl="7" w:tplc="40090003" w:tentative="1">
+      <w:start w:val="1"/>
+      <w:numFmt w:val="bullet"/>
+      <w:lvlText w:val="o"/>
+      <w:lvlJc w:val="left"/>
+      <w:pPr>
+        <w:ind w:left="5400" w:hanging="360"/>
+      </w:pPr>
+      <w:rPr>
+        <w:rFonts w:ascii="Courier New" w:hAnsi="Courier New" w:cs="Courier New" w:hint="default"/>
+      </w:rPr>
+    </w:lvl>
+    <w:lvl w:ilvl="8" w:tplc="40090005" w:tentative="1">
+      <w:start w:val="1"/>
+      <w:numFmt w:val="bullet"/>
+      <w:lvlText w:val=""/>
+      <w:lvlJc w:val="left"/>
+      <w:pPr>
+        <w:ind w:left="6120" w:hanging="360"/>
+      </w:pPr>
+      <w:rPr>
+        <w:rFonts w:ascii="Wingdings" w:hAnsi="Wingdings" w:hint="default"/>
+      </w:rPr>
+    </w:lvl>
+  </w:abstractNum>
+  <w:abstractNum w:abstractNumId="13" w15:restartNumberingAfterBreak="0">
     <w:nsid w:val="6ACE393B"/>
     <w:multiLevelType w:val="hybridMultilevel"/>
     <w:tmpl w:val="AFD629C6"/>
@@ -5845,7 +7398,7 @@
       </w:pPr>
     </w:lvl>
   </w:abstractNum>
-  <w:abstractNum w:abstractNumId="11" w15:restartNumberingAfterBreak="0">
+  <w:abstractNum w:abstractNumId="14" w15:restartNumberingAfterBreak="0">
     <w:nsid w:val="7866304F"/>
     <w:multiLevelType w:val="hybridMultilevel"/>
     <w:tmpl w:val="1CA4280A"/>
@@ -5934,7 +7487,7 @@
       </w:pPr>
     </w:lvl>
   </w:abstractNum>
-  <w:abstractNum w:abstractNumId="12" w15:restartNumberingAfterBreak="0">
+  <w:abstractNum w:abstractNumId="15" w15:restartNumberingAfterBreak="0">
     <w:nsid w:val="78F81696"/>
     <w:multiLevelType w:val="hybridMultilevel"/>
     <w:tmpl w:val="6B064414"/>
@@ -6047,7 +7600,7 @@
       </w:rPr>
     </w:lvl>
   </w:abstractNum>
-  <w:abstractNum w:abstractNumId="13" w15:restartNumberingAfterBreak="0">
+  <w:abstractNum w:abstractNumId="16" w15:restartNumberingAfterBreak="0">
     <w:nsid w:val="7BA11BE1"/>
     <w:multiLevelType w:val="hybridMultilevel"/>
     <w:tmpl w:val="B9708D04"/>
@@ -6161,46 +7714,55 @@
     </w:lvl>
   </w:abstractNum>
   <w:num w:numId="1" w16cid:durableId="949700915">
-    <w:abstractNumId w:val="10"/>
+    <w:abstractNumId w:val="13"/>
   </w:num>
   <w:num w:numId="2" w16cid:durableId="78672577">
-    <w:abstractNumId w:val="7"/>
+    <w:abstractNumId w:val="9"/>
   </w:num>
   <w:num w:numId="3" w16cid:durableId="1987932383">
-    <w:abstractNumId w:val="11"/>
+    <w:abstractNumId w:val="14"/>
   </w:num>
   <w:num w:numId="4" w16cid:durableId="109134041">
     <w:abstractNumId w:val="1"/>
   </w:num>
   <w:num w:numId="5" w16cid:durableId="587616906">
+    <w:abstractNumId w:val="7"/>
+  </w:num>
+  <w:num w:numId="6" w16cid:durableId="2091849615">
+    <w:abstractNumId w:val="15"/>
+  </w:num>
+  <w:num w:numId="7" w16cid:durableId="1927955738">
     <w:abstractNumId w:val="5"/>
   </w:num>
-  <w:num w:numId="6" w16cid:durableId="2091849615">
-    <w:abstractNumId w:val="12"/>
-  </w:num>
-  <w:num w:numId="7" w16cid:durableId="1927955738">
-    <w:abstractNumId w:val="4"/>
-  </w:num>
   <w:num w:numId="8" w16cid:durableId="1178423068">
-    <w:abstractNumId w:val="6"/>
+    <w:abstractNumId w:val="8"/>
   </w:num>
   <w:num w:numId="9" w16cid:durableId="304897079">
     <w:abstractNumId w:val="0"/>
   </w:num>
   <w:num w:numId="10" w16cid:durableId="1549344409">
-    <w:abstractNumId w:val="13"/>
+    <w:abstractNumId w:val="16"/>
   </w:num>
   <w:num w:numId="11" w16cid:durableId="479663372">
-    <w:abstractNumId w:val="2"/>
+    <w:abstractNumId w:val="3"/>
   </w:num>
   <w:num w:numId="12" w16cid:durableId="1958295640">
-    <w:abstractNumId w:val="9"/>
+    <w:abstractNumId w:val="11"/>
   </w:num>
   <w:num w:numId="13" w16cid:durableId="1132090063">
-    <w:abstractNumId w:val="3"/>
+    <w:abstractNumId w:val="4"/>
   </w:num>
   <w:num w:numId="14" w16cid:durableId="1004748488">
-    <w:abstractNumId w:val="8"/>
+    <w:abstractNumId w:val="10"/>
+  </w:num>
+  <w:num w:numId="15" w16cid:durableId="503975254">
+    <w:abstractNumId w:val="12"/>
+  </w:num>
+  <w:num w:numId="16" w16cid:durableId="1650477328">
+    <w:abstractNumId w:val="6"/>
+  </w:num>
+  <w:num w:numId="17" w16cid:durableId="1266500025">
+    <w:abstractNumId w:val="2"/>
   </w:num>
 </w:numbering>
 </file>
@@ -7142,6 +8704,158 @@
       </w:tblBorders>
     </w:tblPr>
   </w:style>
+  <w:style w:type="table" w:styleId="GridTable4-Accent1">
+    <w:name w:val="Grid Table 4 Accent 1"/>
+    <w:basedOn w:val="TableNormal"/>
+    <w:uiPriority w:val="49"/>
+    <w:rsid w:val="005F6E58"/>
+    <w:pPr>
+      <w:spacing w:after="0" w:line="240" w:lineRule="auto"/>
+    </w:pPr>
+    <w:tblPr>
+      <w:tblStyleRowBandSize w:val="1"/>
+      <w:tblStyleColBandSize w:val="1"/>
+      <w:tblBorders>
+        <w:top w:val="single" w:sz="4" w:space="0" w:color="8EAADB" w:themeColor="accent1" w:themeTint="99"/>
+        <w:left w:val="single" w:sz="4" w:space="0" w:color="8EAADB" w:themeColor="accent1" w:themeTint="99"/>
+        <w:bottom w:val="single" w:sz="4" w:space="0" w:color="8EAADB" w:themeColor="accent1" w:themeTint="99"/>
+        <w:right w:val="single" w:sz="4" w:space="0" w:color="8EAADB" w:themeColor="accent1" w:themeTint="99"/>
+        <w:insideH w:val="single" w:sz="4" w:space="0" w:color="8EAADB" w:themeColor="accent1" w:themeTint="99"/>
+        <w:insideV w:val="single" w:sz="4" w:space="0" w:color="8EAADB" w:themeColor="accent1" w:themeTint="99"/>
+      </w:tblBorders>
+    </w:tblPr>
+    <w:tblStylePr w:type="firstRow">
+      <w:rPr>
+        <w:b/>
+        <w:bCs/>
+        <w:color w:val="FFFFFF" w:themeColor="background1"/>
+      </w:rPr>
+      <w:tblPr/>
+      <w:tcPr>
+        <w:tcBorders>
+          <w:top w:val="single" w:sz="4" w:space="0" w:color="4472C4" w:themeColor="accent1"/>
+          <w:left w:val="single" w:sz="4" w:space="0" w:color="4472C4" w:themeColor="accent1"/>
+          <w:bottom w:val="single" w:sz="4" w:space="0" w:color="4472C4" w:themeColor="accent1"/>
+          <w:right w:val="single" w:sz="4" w:space="0" w:color="4472C4" w:themeColor="accent1"/>
+          <w:insideH w:val="nil"/>
+          <w:insideV w:val="nil"/>
+        </w:tcBorders>
+        <w:shd w:val="clear" w:color="auto" w:fill="4472C4" w:themeFill="accent1"/>
+      </w:tcPr>
+    </w:tblStylePr>
+    <w:tblStylePr w:type="lastRow">
+      <w:rPr>
+        <w:b/>
+        <w:bCs/>
+      </w:rPr>
+      <w:tblPr/>
+      <w:tcPr>
+        <w:tcBorders>
+          <w:top w:val="double" w:sz="4" w:space="0" w:color="4472C4" w:themeColor="accent1"/>
+        </w:tcBorders>
+      </w:tcPr>
+    </w:tblStylePr>
+    <w:tblStylePr w:type="firstCol">
+      <w:rPr>
+        <w:b/>
+        <w:bCs/>
+      </w:rPr>
+    </w:tblStylePr>
+    <w:tblStylePr w:type="lastCol">
+      <w:rPr>
+        <w:b/>
+        <w:bCs/>
+      </w:rPr>
+    </w:tblStylePr>
+    <w:tblStylePr w:type="band1Vert">
+      <w:tblPr/>
+      <w:tcPr>
+        <w:shd w:val="clear" w:color="auto" w:fill="D9E2F3" w:themeFill="accent1" w:themeFillTint="33"/>
+      </w:tcPr>
+    </w:tblStylePr>
+    <w:tblStylePr w:type="band1Horz">
+      <w:tblPr/>
+      <w:tcPr>
+        <w:shd w:val="clear" w:color="auto" w:fill="D9E2F3" w:themeFill="accent1" w:themeFillTint="33"/>
+      </w:tcPr>
+    </w:tblStylePr>
+  </w:style>
+  <w:style w:type="table" w:styleId="GridTable4-Accent6">
+    <w:name w:val="Grid Table 4 Accent 6"/>
+    <w:basedOn w:val="TableNormal"/>
+    <w:uiPriority w:val="49"/>
+    <w:rsid w:val="005F6E58"/>
+    <w:pPr>
+      <w:spacing w:after="0" w:line="240" w:lineRule="auto"/>
+    </w:pPr>
+    <w:tblPr>
+      <w:tblStyleRowBandSize w:val="1"/>
+      <w:tblStyleColBandSize w:val="1"/>
+      <w:tblBorders>
+        <w:top w:val="single" w:sz="4" w:space="0" w:color="A8D08D" w:themeColor="accent6" w:themeTint="99"/>
+        <w:left w:val="single" w:sz="4" w:space="0" w:color="A8D08D" w:themeColor="accent6" w:themeTint="99"/>
+        <w:bottom w:val="single" w:sz="4" w:space="0" w:color="A8D08D" w:themeColor="accent6" w:themeTint="99"/>
+        <w:right w:val="single" w:sz="4" w:space="0" w:color="A8D08D" w:themeColor="accent6" w:themeTint="99"/>
+        <w:insideH w:val="single" w:sz="4" w:space="0" w:color="A8D08D" w:themeColor="accent6" w:themeTint="99"/>
+        <w:insideV w:val="single" w:sz="4" w:space="0" w:color="A8D08D" w:themeColor="accent6" w:themeTint="99"/>
+      </w:tblBorders>
+    </w:tblPr>
+    <w:tblStylePr w:type="firstRow">
+      <w:rPr>
+        <w:b/>
+        <w:bCs/>
+        <w:color w:val="FFFFFF" w:themeColor="background1"/>
+      </w:rPr>
+      <w:tblPr/>
+      <w:tcPr>
+        <w:tcBorders>
+          <w:top w:val="single" w:sz="4" w:space="0" w:color="70AD47" w:themeColor="accent6"/>
+          <w:left w:val="single" w:sz="4" w:space="0" w:color="70AD47" w:themeColor="accent6"/>
+          <w:bottom w:val="single" w:sz="4" w:space="0" w:color="70AD47" w:themeColor="accent6"/>
+          <w:right w:val="single" w:sz="4" w:space="0" w:color="70AD47" w:themeColor="accent6"/>
+          <w:insideH w:val="nil"/>
+          <w:insideV w:val="nil"/>
+        </w:tcBorders>
+        <w:shd w:val="clear" w:color="auto" w:fill="70AD47" w:themeFill="accent6"/>
+      </w:tcPr>
+    </w:tblStylePr>
+    <w:tblStylePr w:type="lastRow">
+      <w:rPr>
+        <w:b/>
+        <w:bCs/>
+      </w:rPr>
+      <w:tblPr/>
+      <w:tcPr>
+        <w:tcBorders>
+          <w:top w:val="double" w:sz="4" w:space="0" w:color="70AD47" w:themeColor="accent6"/>
+        </w:tcBorders>
+      </w:tcPr>
+    </w:tblStylePr>
+    <w:tblStylePr w:type="firstCol">
+      <w:rPr>
+        <w:b/>
+        <w:bCs/>
+      </w:rPr>
+    </w:tblStylePr>
+    <w:tblStylePr w:type="lastCol">
+      <w:rPr>
+        <w:b/>
+        <w:bCs/>
+      </w:rPr>
+    </w:tblStylePr>
+    <w:tblStylePr w:type="band1Vert">
+      <w:tblPr/>
+      <w:tcPr>
+        <w:shd w:val="clear" w:color="auto" w:fill="E2EFD9" w:themeFill="accent6" w:themeFillTint="33"/>
+      </w:tcPr>
+    </w:tblStylePr>
+    <w:tblStylePr w:type="band1Horz">
+      <w:tblPr/>
+      <w:tcPr>
+        <w:shd w:val="clear" w:color="auto" w:fill="E2EFD9" w:themeFill="accent6" w:themeFillTint="33"/>
+      </w:tcPr>
+    </w:tblStylePr>
+  </w:style>
 </w:styles>
 </file>
 

</xml_diff>